<commit_message>
New changes and delete desktop app
</commit_message>
<xml_diff>
--- a/others/Documentatie/Documentatie.docx
+++ b/others/Documentatie/Documentatie.docx
@@ -63,25 +63,7 @@
           <w:szCs w:val="16"/>
           <w:lang w:val="zxx" w:eastAsia="zxx" w:bidi="zxx"/>
         </w:rPr>
-        <w:t xml:space="preserve">concurs: </w:t>
-      </w:r>
-      <w:r>
-        <w:rPr>
-          <w:rFonts w:cs="Open Sans Light" w:ascii="Open Sans Light" w:hAnsi="Open Sans Light"/>
-          <w:sz w:val="16"/>
-          <w:szCs w:val="16"/>
-          <w:lang w:val="zxx" w:eastAsia="zxx" w:bidi="zxx"/>
-        </w:rPr>
-        <w:t>InfoEducatie</w:t>
-      </w:r>
-      <w:r>
-        <w:rPr>
-          <w:rFonts w:cs="Open Sans Light" w:ascii="Open Sans Light" w:hAnsi="Open Sans Light"/>
-          <w:sz w:val="16"/>
-          <w:szCs w:val="16"/>
-          <w:lang w:val="zxx" w:eastAsia="zxx" w:bidi="zxx"/>
-        </w:rPr>
-        <w:t>, editia 2017</w:t>
+        <w:t>concurs: InfoEducatie, editia 2017</w:t>
       </w:r>
     </w:p>
     <w:p>
@@ -100,16 +82,7 @@
           <w:szCs w:val="16"/>
           <w:lang w:val="zxx" w:eastAsia="zxx" w:bidi="zxx"/>
         </w:rPr>
-        <w:t xml:space="preserve">categorie: Soft </w:t>
-      </w:r>
-      <w:r>
-        <w:rPr>
-          <w:rFonts w:cs="Open Sans Light" w:ascii="Open Sans Light" w:hAnsi="Open Sans Light"/>
-          <w:sz w:val="16"/>
-          <w:szCs w:val="16"/>
-          <w:lang w:val="zxx" w:eastAsia="zxx" w:bidi="zxx"/>
-        </w:rPr>
-        <w:t>educational</w:t>
+        <w:t>categorie: Soft educational</w:t>
       </w:r>
     </w:p>
     <w:p>
@@ -128,7 +101,7 @@
           <w:szCs w:val="16"/>
           <w:lang w:val="zxx" w:eastAsia="zxx" w:bidi="zxx"/>
         </w:rPr>
-        <w:t>homepage: http://178.62.96.120/</w:t>
+        <w:t>realizator: Iosif George Andrei</w:t>
       </w:r>
     </w:p>
     <w:p>
@@ -228,43 +201,7 @@
           <w:lang w:val="zxx" w:eastAsia="zxx" w:bidi="zxx"/>
         </w:rPr>
         <w:tab/>
-        <w:t xml:space="preserve">Nikola este un proiect educational de tip "website", vizand categoria </w:t>
-      </w:r>
-      <w:r>
-        <w:rPr>
-          <w:rFonts w:cs="Open Sans Light" w:ascii="Open Sans Light" w:hAnsi="Open Sans Light"/>
-          <w:sz w:val="16"/>
-          <w:szCs w:val="16"/>
-          <w:lang w:val="zxx" w:eastAsia="zxx" w:bidi="zxx"/>
-        </w:rPr>
-        <w:t>concursului</w:t>
-      </w:r>
-      <w:r>
-        <w:rPr>
-          <w:rFonts w:cs="Open Sans Light" w:ascii="Open Sans Light" w:hAnsi="Open Sans Light"/>
-          <w:sz w:val="16"/>
-          <w:szCs w:val="16"/>
-          <w:lang w:val="zxx" w:eastAsia="zxx" w:bidi="zxx"/>
-        </w:rPr>
-        <w:t xml:space="preserve"> "Soft </w:t>
-      </w:r>
-      <w:r>
-        <w:rPr>
-          <w:rFonts w:cs="Open Sans Light" w:ascii="Open Sans Light" w:hAnsi="Open Sans Light"/>
-          <w:sz w:val="16"/>
-          <w:szCs w:val="16"/>
-          <w:lang w:val="zxx" w:eastAsia="zxx" w:bidi="zxx"/>
-        </w:rPr>
-        <w:t>educational"</w:t>
-      </w:r>
-      <w:r>
-        <w:rPr>
-          <w:rFonts w:cs="Open Sans Light" w:ascii="Open Sans Light" w:hAnsi="Open Sans Light"/>
-          <w:sz w:val="16"/>
-          <w:szCs w:val="16"/>
-          <w:lang w:val="zxx" w:eastAsia="zxx" w:bidi="zxx"/>
-        </w:rPr>
-        <w:t>. A fost dezvoltat cu scopul de a ajuta elevii si profesorii ce predau informatica, plecand de la urmatoarele cerinte:</w:t>
+        <w:t>Nikola este un proiect educational de tip "website", vizand categoria concursului "Soft educational". A fost dezvoltat cu scopul de a ajuta elevii si profesorii ce predau informatica, plecand de la urmatoarele cerinte:</w:t>
       </w:r>
     </w:p>
     <w:p>
@@ -287,25 +224,7 @@
           <w:szCs w:val="16"/>
           <w:lang w:val="zxx" w:eastAsia="zxx" w:bidi="zxx"/>
         </w:rPr>
-        <w:t>elevii sa se poata loga fara a tine minte al</w:t>
-      </w:r>
-      <w:r>
-        <w:rPr>
-          <w:rFonts w:cs="Open Sans Light" w:ascii="Open Sans Light" w:hAnsi="Open Sans Light"/>
-          <w:sz w:val="16"/>
-          <w:szCs w:val="16"/>
-          <w:lang w:val="zxx" w:eastAsia="zxx" w:bidi="zxx"/>
-        </w:rPr>
-        <w:t>t</w:t>
-      </w:r>
-      <w:r>
-        <w:rPr>
-          <w:rFonts w:cs="Open Sans Light" w:ascii="Open Sans Light" w:hAnsi="Open Sans Light"/>
-          <w:sz w:val="16"/>
-          <w:szCs w:val="16"/>
-          <w:lang w:val="zxx" w:eastAsia="zxx" w:bidi="zxx"/>
-        </w:rPr>
-        <w:t xml:space="preserve"> cont</w:t>
+        <w:t>elevii sa se poata loga fara a tine minte alt cont</w:t>
       </w:r>
     </w:p>
     <w:p>
@@ -315,20 +234,16 @@
           <w:ilvl w:val="0"/>
           <w:numId w:val="2"/>
         </w:numPr>
-        <w:rPr>
-          <w:rFonts w:ascii="Open Sans Light" w:hAnsi="Open Sans Light"/>
-          <w:sz w:val="16"/>
-          <w:szCs w:val="16"/>
-        </w:rPr>
-      </w:pPr>
-      <w:r>
-        <w:rPr>
-          <w:rFonts w:cs="Open Sans Light" w:ascii="Open Sans Light" w:hAnsi="Open Sans Light"/>
-          <w:sz w:val="16"/>
-          <w:szCs w:val="16"/>
-          <w:lang w:val="zxx" w:eastAsia="zxx" w:bidi="zxx"/>
-        </w:rPr>
-        <w:t>elevii sa aiba access la o platforma portabila, in care sa poata creea programe, cat si sa rezolve probleme</w:t>
+        <w:rPr/>
+      </w:pPr>
+      <w:r>
+        <w:rPr>
+          <w:rFonts w:cs="Open Sans Light" w:ascii="Open Sans Light" w:hAnsi="Open Sans Light"/>
+          <w:sz w:val="16"/>
+          <w:szCs w:val="16"/>
+          <w:lang w:val="zxx" w:eastAsia="zxx" w:bidi="zxx"/>
+        </w:rPr>
+        <w:t>elevii sa aiba access la o platforma portabila</w:t>
       </w:r>
     </w:p>
     <w:p>
@@ -338,20 +253,16 @@
           <w:ilvl w:val="0"/>
           <w:numId w:val="2"/>
         </w:numPr>
-        <w:rPr>
-          <w:rFonts w:ascii="Open Sans Light" w:hAnsi="Open Sans Light"/>
-          <w:sz w:val="16"/>
-          <w:szCs w:val="16"/>
-        </w:rPr>
-      </w:pPr>
-      <w:r>
-        <w:rPr>
-          <w:rFonts w:cs="Open Sans Light" w:ascii="Open Sans Light" w:hAnsi="Open Sans Light"/>
-          <w:sz w:val="16"/>
-          <w:szCs w:val="16"/>
-          <w:lang w:val="zxx" w:eastAsia="zxx" w:bidi="zxx"/>
-        </w:rPr>
-        <w:t>elevilor sa le fie propuse metode eficiente de rezolvare ale unor probleme</w:t>
+        <w:rPr/>
+      </w:pPr>
+      <w:r>
+        <w:rPr>
+          <w:rFonts w:cs="Open Sans Light" w:ascii="Open Sans Light" w:hAnsi="Open Sans Light"/>
+          <w:sz w:val="16"/>
+          <w:szCs w:val="16"/>
+          <w:lang w:val="zxx" w:eastAsia="zxx" w:bidi="zxx"/>
+        </w:rPr>
+        <w:t>elevii sa creeze programe in diverse limbaje de programare</w:t>
       </w:r>
     </w:p>
     <w:p>
@@ -361,20 +272,16 @@
           <w:ilvl w:val="0"/>
           <w:numId w:val="2"/>
         </w:numPr>
-        <w:rPr>
-          <w:rFonts w:ascii="Open Sans Light" w:hAnsi="Open Sans Light"/>
-          <w:sz w:val="16"/>
-          <w:szCs w:val="16"/>
-        </w:rPr>
-      </w:pPr>
-      <w:r>
-        <w:rPr>
-          <w:rFonts w:cs="Open Sans Light" w:ascii="Open Sans Light" w:hAnsi="Open Sans Light"/>
-          <w:sz w:val="16"/>
-          <w:szCs w:val="16"/>
-          <w:lang w:val="zxx" w:eastAsia="zxx" w:bidi="zxx"/>
-        </w:rPr>
-        <w:t>elevii sa nu depaseasca o limita de timp, propusa de profesori</w:t>
+        <w:rPr/>
+      </w:pPr>
+      <w:r>
+        <w:rPr>
+          <w:rFonts w:cs="Open Sans Light" w:ascii="Open Sans Light" w:hAnsi="Open Sans Light"/>
+          <w:sz w:val="16"/>
+          <w:szCs w:val="16"/>
+          <w:lang w:val="zxx" w:eastAsia="zxx" w:bidi="zxx"/>
+        </w:rPr>
+        <w:t>elevii sa rezolve probleme, avand propuse metode eficiente de rezolvare</w:t>
       </w:r>
     </w:p>
     <w:p>
@@ -384,20 +291,16 @@
           <w:ilvl w:val="0"/>
           <w:numId w:val="2"/>
         </w:numPr>
-        <w:rPr>
-          <w:rFonts w:ascii="Open Sans Light" w:hAnsi="Open Sans Light"/>
-          <w:sz w:val="16"/>
-          <w:szCs w:val="16"/>
-        </w:rPr>
-      </w:pPr>
-      <w:r>
-        <w:rPr>
-          <w:rFonts w:cs="Open Sans Light" w:ascii="Open Sans Light" w:hAnsi="Open Sans Light"/>
-          <w:sz w:val="16"/>
-          <w:szCs w:val="16"/>
-          <w:lang w:val="zxx" w:eastAsia="zxx" w:bidi="zxx"/>
-        </w:rPr>
-        <w:t>profesorii sa poata gestiona rapid datele aflate pe platforma</w:t>
+        <w:rPr/>
+      </w:pPr>
+      <w:r>
+        <w:rPr>
+          <w:rFonts w:cs="Open Sans Light" w:ascii="Open Sans Light" w:hAnsi="Open Sans Light"/>
+          <w:sz w:val="16"/>
+          <w:szCs w:val="16"/>
+          <w:lang w:val="zxx" w:eastAsia="zxx" w:bidi="zxx"/>
+        </w:rPr>
+        <w:t>profesorii sa verifice progresul elevilor in rezolvarea problemelor</w:t>
       </w:r>
     </w:p>
     <w:p>
@@ -416,7 +319,26 @@
           <w:szCs w:val="16"/>
           <w:lang w:val="zxx" w:eastAsia="zxx" w:bidi="zxx"/>
         </w:rPr>
-        <w:t>profesorii sa poata modifica oricand problema propusa</w:t>
+        <w:t>profesorii sa gestioneze rapid datele aflate pe website</w:t>
+      </w:r>
+    </w:p>
+    <w:p>
+      <w:pPr>
+        <w:pStyle w:val="Normal"/>
+        <w:numPr>
+          <w:ilvl w:val="0"/>
+          <w:numId w:val="2"/>
+        </w:numPr>
+        <w:rPr/>
+      </w:pPr>
+      <w:r>
+        <w:rPr>
+          <w:rFonts w:cs="Open Sans Light" w:ascii="Open Sans Light" w:hAnsi="Open Sans Light"/>
+          <w:sz w:val="16"/>
+          <w:szCs w:val="16"/>
+          <w:lang w:val="zxx" w:eastAsia="zxx" w:bidi="zxx"/>
+        </w:rPr>
+        <w:t>profesorii sa modifice problemele existente sau sa adauge probleme noi</w:t>
       </w:r>
     </w:p>
     <w:p>
@@ -432,17 +354,13 @@
           <w:lang w:val="zxx" w:eastAsia="zxx" w:bidi="zxx"/>
         </w:rPr>
         <w:tab/>
-        <w:t xml:space="preserve">Astfel, echipa a dezvoltat platforma Nikola, care sa ajute la imbunatatirea invatamantului romanesc si al invatarii individuale. </w:t>
-      </w:r>
-    </w:p>
-    <w:p>
-      <w:pPr>
-        <w:pStyle w:val="Normal"/>
-        <w:rPr>
-          <w:rFonts w:ascii="Open Sans Light" w:hAnsi="Open Sans Light"/>
-          <w:sz w:val="16"/>
-          <w:szCs w:val="16"/>
-        </w:rPr>
+        <w:t xml:space="preserve">Astfel, s-a dezvoltat aplicatia Nikola, care ajuta la imbunatatirea invatamantului romanesc si al invatarii individuale. </w:t>
+      </w:r>
+    </w:p>
+    <w:p>
+      <w:pPr>
+        <w:pStyle w:val="Normal"/>
+        <w:rPr/>
       </w:pPr>
       <w:r>
         <w:rPr>
@@ -452,7 +370,7 @@
           <w:lang w:val="zxx" w:eastAsia="zxx" w:bidi="zxx"/>
         </w:rPr>
         <w:tab/>
-        <w:t>Numele platformei, Nikola, este un omagiu adus inventatorului si fizicianului sarb-american Nikola Tesla, care a contribuit definitiv in dezvoltarea tehnologiei.</w:t>
+        <w:t>Numele platformei, Nikola, este un omagiu adus inventatorului si fizicianului sarb-american Nikola Tesla, care a contribuit definitiv la dezvoltarea tehnologiei.</w:t>
       </w:r>
     </w:p>
     <w:p>
@@ -552,35 +470,13 @@
           <w:lang w:val="zxx" w:eastAsia="zxx" w:bidi="zxx"/>
         </w:rPr>
         <w:tab/>
-        <w:t xml:space="preserve">Nikola poate fi accesata ca website, </w:t>
-      </w:r>
-      <w:r>
-        <w:rPr>
-          <w:rFonts w:cs="Open Sans Light" w:ascii="Open Sans Light" w:hAnsi="Open Sans Light"/>
-          <w:sz w:val="16"/>
-          <w:szCs w:val="16"/>
-          <w:lang w:val="zxx" w:eastAsia="zxx" w:bidi="zxx"/>
-        </w:rPr>
-        <w:t>utilizand adresa din incipitul documentatiei</w:t>
-      </w:r>
-      <w:r>
-        <w:rPr>
-          <w:rFonts w:cs="Open Sans Light" w:ascii="Open Sans Light" w:hAnsi="Open Sans Light"/>
-          <w:sz w:val="16"/>
-          <w:szCs w:val="16"/>
-          <w:lang w:val="zxx" w:eastAsia="zxx" w:bidi="zxx"/>
-        </w:rPr>
-        <w:t>, dar si aplicatie de desktop atasata proiectului.</w:t>
-      </w:r>
-    </w:p>
-    <w:p>
-      <w:pPr>
-        <w:pStyle w:val="Normal"/>
-        <w:rPr>
-          <w:rFonts w:ascii="Open Sans Light" w:hAnsi="Open Sans Light"/>
-          <w:sz w:val="16"/>
-          <w:szCs w:val="16"/>
-        </w:rPr>
+        <w:t>Platforma Nikola poate fi accesata ca website.</w:t>
+      </w:r>
+    </w:p>
+    <w:p>
+      <w:pPr>
+        <w:pStyle w:val="Normal"/>
+        <w:rPr/>
       </w:pPr>
       <w:r>
         <w:rPr>
@@ -590,7 +486,7 @@
           <w:lang w:val="zxx" w:eastAsia="zxx" w:bidi="zxx"/>
         </w:rPr>
         <w:tab/>
-        <w:t>Odata accesata platforma, elevul este intampinat cu o pagina de start, in care este invitat sa se logheze cu contul sa de Github, platforma foarte populara pentru tinerii pasionati de IT. Dupa confirmarea logarii, el este redirectionat catre dashboard.</w:t>
+        <w:t>Odata accesata aplicatia, elevul este intampinat cu o pagina de start, in care este invitat sa se logheze cu contul sau de Github, platforma foarte populara in randul tinerii pasionati de IT. Dupa confirmarea logarii, el este redirectionat catre dashboard.</w:t>
       </w:r>
     </w:p>
     <w:p>
@@ -606,7 +502,7 @@
           <w:lang w:val="zxx" w:eastAsia="zxx" w:bidi="zxx"/>
         </w:rPr>
         <w:tab/>
-        <w:t>Dashboard-ul reprezinta aplicatia propriu-zisa. In partea stanga a aplicatiei se afla un meniu in care se afla butoane cu diferite actiuni:</w:t>
+        <w:t>Dashboard-ul reprezinta aplicatia propriu-zisa. In partea stanga a aplicatiei se afla un meniu cu urmatoarele butoane:</w:t>
         <w:tab/>
       </w:r>
     </w:p>
@@ -626,7 +522,7 @@
           <w:szCs w:val="16"/>
           <w:lang w:val="zxx" w:eastAsia="zxx" w:bidi="zxx"/>
         </w:rPr>
-        <w:t>"Compileaza", cu un buton atasat, care, odata actionat, va compila programul introdus de user, folosind-use de datele de intrare, si va returna datele de iesire si informatii despre compilarea programului</w:t>
+        <w:t>"Compileaza", cu un buton atasat, care, odata actionat, va compila programul introdus de user, folosindu-se de datele de intrare, si va returna datele de iesire si informatii despre compilarea programului</w:t>
       </w:r>
     </w:p>
     <w:p>
@@ -645,7 +541,7 @@
           <w:szCs w:val="16"/>
           <w:lang w:val="zxx" w:eastAsia="zxx" w:bidi="zxx"/>
         </w:rPr>
-        <w:t>"Problema actuala", care, actionat, va actualia recomandarile profesorilor, aflate in dialog box-ul din coltul sus-dreapta, si va afisa in fereasta de mai jos cerinta problemei si format-ul datelor de intrare si de iesire; langa acesta apare un buton care va trimite datele de iesire returnare de program si le va compara cu cele corecte, introduse de profesori</w:t>
+        <w:t>"Problema actuala", care, actionat, va actualiza recomandarile profesorilor, aflate in dialog box-ul din coltul sus-dreapta, si va afisa in fereasta de mai jos cerinta problemei si format-ul datelor de intrare si de iesire; langa acesta apare un buton care va trimite datele de iesire returnare de program si le va compara cu cele corecte, introduse de profesori</w:t>
       </w:r>
     </w:p>
     <w:p>
@@ -680,7 +576,7 @@
           <w:lang w:val="zxx" w:eastAsia="zxx" w:bidi="zxx"/>
         </w:rPr>
         <w:tab/>
-        <w:t>Compilarea se poate realiza in mai multe limbaje de programare, a caror selectare poate fi motivata astfel:</w:t>
+        <w:t>Compilarea se poate realiza in mai multe limbaje de programare, a caror selectare poate fi motivata de gama larga de utilizarea a acestora:</w:t>
       </w:r>
     </w:p>
     <w:p>
@@ -699,7 +595,7 @@
           <w:szCs w:val="16"/>
           <w:lang w:val="zxx" w:eastAsia="zxx" w:bidi="zxx"/>
         </w:rPr>
-        <w:t>C: limbaj primordial</w:t>
+        <w:t>C: aplicatii desktop, sistem</w:t>
       </w:r>
     </w:p>
     <w:p>
@@ -718,7 +614,7 @@
           <w:szCs w:val="16"/>
           <w:lang w:val="zxx" w:eastAsia="zxx" w:bidi="zxx"/>
         </w:rPr>
-        <w:t>C#: limbaj specific aplicatiilor Windows</w:t>
+        <w:t>C#: aplicatii desktop, client-side, server-side, web</w:t>
       </w:r>
     </w:p>
     <w:p>
@@ -737,7 +633,7 @@
           <w:szCs w:val="16"/>
           <w:lang w:val="zxx" w:eastAsia="zxx" w:bidi="zxx"/>
         </w:rPr>
-        <w:t>C++: limbaj predat in scolile romanesti</w:t>
+        <w:t>C++: aplicatii desktop, sistem, educatie</w:t>
       </w:r>
     </w:p>
     <w:p>
@@ -756,7 +652,7 @@
           <w:szCs w:val="16"/>
           <w:lang w:val="zxx" w:eastAsia="zxx" w:bidi="zxx"/>
         </w:rPr>
-        <w:t>Java: limbaj specific aplicatiilor mobile Android</w:t>
+        <w:t>Java: aplicatii desktop, client-side, server-side, web, aplicatii mobile</w:t>
       </w:r>
     </w:p>
     <w:p>
@@ -775,7 +671,7 @@
           <w:szCs w:val="16"/>
           <w:lang w:val="zxx" w:eastAsia="zxx" w:bidi="zxx"/>
         </w:rPr>
-        <w:t>Javascript: limbaj specific aplicatiilor web</w:t>
+        <w:t>Javascript: client-side, server-side, web</w:t>
       </w:r>
     </w:p>
     <w:p>
@@ -794,7 +690,7 @@
           <w:szCs w:val="16"/>
           <w:lang w:val="zxx" w:eastAsia="zxx" w:bidi="zxx"/>
         </w:rPr>
-        <w:t>Pascal:  limbaj predat in scolile romanesti</w:t>
+        <w:t>Pascal:  aplicatii desktop, educatie</w:t>
       </w:r>
     </w:p>
     <w:p>
@@ -813,7 +709,7 @@
           <w:szCs w:val="16"/>
           <w:lang w:val="zxx" w:eastAsia="zxx" w:bidi="zxx"/>
         </w:rPr>
-        <w:t>Perl: limbaj de script-ing</w:t>
+        <w:t>Perl: aplicatii desktop, scripting, web</w:t>
       </w:r>
     </w:p>
     <w:p>
@@ -832,7 +728,7 @@
           <w:szCs w:val="16"/>
           <w:lang w:val="zxx" w:eastAsia="zxx" w:bidi="zxx"/>
         </w:rPr>
-        <w:t xml:space="preserve">PHP: limbaj folosit pentru serverele aplicatiilor web </w:t>
+        <w:t>PHP: server-side, web</w:t>
       </w:r>
     </w:p>
     <w:p>
@@ -851,7 +747,7 @@
           <w:szCs w:val="16"/>
           <w:lang w:val="zxx" w:eastAsia="zxx" w:bidi="zxx"/>
         </w:rPr>
-        <w:t>Python: limbaj foarte popular la nivel global</w:t>
+        <w:t>Python: apicatii desktop, web, scripting, artificial intelligence</w:t>
       </w:r>
     </w:p>
     <w:p>
@@ -870,7 +766,7 @@
           <w:szCs w:val="16"/>
           <w:lang w:val="zxx" w:eastAsia="zxx" w:bidi="zxx"/>
         </w:rPr>
-        <w:t>Swift: limbaj specific aplicatiilor mobile IOS</w:t>
+        <w:t>Swift: aplicatii mobile</w:t>
       </w:r>
     </w:p>
     <w:p>
@@ -886,7 +782,7 @@
           <w:lang w:val="zxx" w:eastAsia="zxx" w:bidi="zxx"/>
         </w:rPr>
         <w:tab/>
-        <w:t>In continuarea acestor butoane, se afla o fereasta folosita pe post de frame, in care se vor afisa diverse informatii. Un form de selectare permite utilizatorilor sa selecteze limbajul de programare al programelor. Widget-urile din partea de jos a meniului afiseaza:</w:t>
+        <w:t>In continuarea acestor butoane, se afla o fereasta folosita pe post de frame, in care se vor afisa diverse informatii. Un form de selectare permite utilizatorilor sa selecteze limbajul de programare. Widget-urile din partea de jos a meniului afiseaza:</w:t>
       </w:r>
     </w:p>
     <w:p>
@@ -905,7 +801,7 @@
           <w:szCs w:val="16"/>
           <w:lang w:val="zxx" w:eastAsia="zxx" w:bidi="zxx"/>
         </w:rPr>
-        <w:t>ora actuala, actualizata permanent</w:t>
+        <w:t>ora</w:t>
       </w:r>
     </w:p>
     <w:p>
@@ -924,7 +820,7 @@
           <w:szCs w:val="16"/>
           <w:lang w:val="zxx" w:eastAsia="zxx" w:bidi="zxx"/>
         </w:rPr>
-        <w:t>vremea de afara, afisata deoarece promovam si iesirile periodice afara, in lipsa tehnologiei</w:t>
+        <w:t>vremea de afara</w:t>
       </w:r>
     </w:p>
     <w:p>
@@ -943,7 +839,7 @@
           <w:szCs w:val="16"/>
           <w:lang w:val="zxx" w:eastAsia="zxx" w:bidi="zxx"/>
         </w:rPr>
-        <w:t>numarul de minute si ore petrecute pe platforma</w:t>
+        <w:t>timpul petrecut pe platforma</w:t>
       </w:r>
     </w:p>
     <w:p>
@@ -978,7 +874,7 @@
           <w:lang w:val="zxx" w:eastAsia="zxx" w:bidi="zxx"/>
         </w:rPr>
         <w:tab/>
-        <w:t>In coltul sus-dreapta al paginii este prezent un dialog box, in care este afisata recomandarea profesorului cu privire la rezolvarea problemei. Restul paginii este alcatuit din 4 editoare de text:</w:t>
+        <w:t>In coltul sus-dreapta al paginii este prezent un dialog box, in care este afisata recomandarea profesorului cu privire la rezolvarea problemei. Pe langa acestea, pagina contine si 4 editoare de text:</w:t>
       </w:r>
     </w:p>
     <w:p>
@@ -1016,7 +912,7 @@
           <w:szCs w:val="16"/>
           <w:lang w:val="zxx" w:eastAsia="zxx" w:bidi="zxx"/>
         </w:rPr>
-        <w:t>informatii de compilare, incare sunt afisare detalii despre compilarea programului, precum: status-ul, result-ul, timpul de compilare, spatiul ocupat si erorile</w:t>
+        <w:t>informatii de compilare, in care sunt afisare detalii despre compilarea programului, precum: status-ul, result-ul, timpul de compilare, spatiul ocupat si erorile</w:t>
       </w:r>
     </w:p>
     <w:p>
@@ -1070,7 +966,7 @@
           <w:lang w:val="zxx" w:eastAsia="zxx" w:bidi="zxx"/>
         </w:rPr>
         <w:tab/>
-        <w:t>Pagina de admin este disponibila doar profesorilor, care pot edita in timp real informatiile de pe paginile platformei, cat si problema propusa anterior. In partea de sus a paginii sunt prezente butoane cu care se poat accesa mai usor paginile platformei. Sub acestea, apar input-uri de tip text si butoane pentru actualizare.</w:t>
+        <w:t>Odata ce elevul trimite solutia unei probleme, el va primi un rezultat al acesteia. Daca solutia este valida, este anuntat si ii va fi recomandata alta problema. Daca nu este valida, va fi indemnat sa mai incerce. In cazul in care solutia este valida, dar s-a epuizat baza de date a problemelor, elevul va fi anuntat ca solutia este valida si ii este recomandat sa incerce mai tarziu, dupa ce vor fi adaugate noi probleme.</w:t>
       </w:r>
     </w:p>
     <w:p>
@@ -1086,7 +982,7 @@
           <w:lang w:val="zxx" w:eastAsia="zxx" w:bidi="zxx"/>
         </w:rPr>
         <w:tab/>
-        <w:t>Din punct de vedere al inovatiei si al originalitatii, platforma este unica prin posibilitatea compilarii de pe orice dispozitiv  avand instalat un browser sau de pe un sistem compatibil cu aplicatia de desktop. Website-ul satisface un numar relativ mare din nevoile elevilor si al profesorilor. Logarea cu contul de Github nu impovareaza elevul cu alt cont specific platformei Nikola, ci, mai degraba, favorizeaza si folosirea website-ului Github, necesar unui viitor dezvoltator in domeniu.</w:t>
+        <w:t>Elevul are posibilitatea de a salva programul realizat de el prin scrierea codului, selectarea limbajului de programare si prin folosirea shortcut-ului "CTRL+S".</w:t>
       </w:r>
     </w:p>
     <w:p>
@@ -1102,7 +998,39 @@
           <w:lang w:val="zxx" w:eastAsia="zxx" w:bidi="zxx"/>
         </w:rPr>
         <w:tab/>
-        <w:t>Publicul-tinta este reprezentat de catre elevii care doresc sa invete programarea intr-un program si sa renunte la metodele clasice folosite in scolile romanest.</w:t>
+        <w:t>Pagina de admin este disponibila doar profesorilor, care pot edita in timp real informatiile de pe paginile platformei, pot verifica progresul elevilor cu ajutorul adresei de email, cat si edita sau adauga probleme. In partea de sus a paginii sunt prezente butoane cu care se pot accesa mai usor paginile platformei. Sub acestea, apar input-uri de tip text si butoane pentru actualizare. Pentru a parcurge lista de probleme, se vor folosi sagetile. In momentul in care se va depasi numarul de probleme aflate in baza de date, se va afisa un form pentru adaugarea unei noi probleme.</w:t>
+      </w:r>
+    </w:p>
+    <w:p>
+      <w:pPr>
+        <w:pStyle w:val="Normal"/>
+        <w:rPr/>
+      </w:pPr>
+      <w:r>
+        <w:rPr>
+          <w:rFonts w:cs="Open Sans Light" w:ascii="Open Sans Light" w:hAnsi="Open Sans Light"/>
+          <w:sz w:val="16"/>
+          <w:szCs w:val="16"/>
+          <w:lang w:val="zxx" w:eastAsia="zxx" w:bidi="zxx"/>
+        </w:rPr>
+        <w:tab/>
+        <w:t>Din punct de vedere al inovatiei si al originalitatii, platforma este unica prin posibilitatea compilarii de pe orice dispozitiv  avand instalat un browser. Website-ul satisface un numar relativ mare de nevoi ale elevilor si ale profesorilor. Logarea cu contul de Github nu impovareaza elevul cu alt cont specific aplicatiei Nikola, ci, mai degraba, favorizeaza folosirea website-ului Github, necesar unui viitor dezvoltator in domeniu.</w:t>
+      </w:r>
+    </w:p>
+    <w:p>
+      <w:pPr>
+        <w:pStyle w:val="Normal"/>
+        <w:rPr/>
+      </w:pPr>
+      <w:r>
+        <w:rPr>
+          <w:rFonts w:cs="Open Sans Light" w:ascii="Open Sans Light" w:hAnsi="Open Sans Light"/>
+          <w:sz w:val="16"/>
+          <w:szCs w:val="16"/>
+          <w:lang w:val="zxx" w:eastAsia="zxx" w:bidi="zxx"/>
+        </w:rPr>
+        <w:tab/>
+        <w:t>Publicul-tinta este reprezentat de catre elevii care doresc sa invete programarea intr-un program si sa renunte la metodele clasice folosite in scolile romanesti.</w:t>
       </w:r>
     </w:p>
     <w:p>
@@ -1304,7 +1232,12 @@
     <w:p>
       <w:pPr>
         <w:pStyle w:val="Normal"/>
-        <w:rPr/>
+        <w:rPr>
+          <w:rFonts w:ascii="Open Sans Light" w:hAnsi="Open Sans Light" w:cs="Open Sans Light"/>
+          <w:sz w:val="16"/>
+          <w:szCs w:val="16"/>
+          <w:lang w:val="zxx" w:eastAsia="zxx" w:bidi="zxx"/>
+        </w:rPr>
       </w:pPr>
       <w:r>
         <w:rPr>
@@ -1314,7 +1247,7 @@
           <w:lang w:val="zxx" w:eastAsia="zxx" w:bidi="zxx"/>
         </w:rPr>
         <w:tab/>
-        <w:t>Pentru a realiza proiectul, s-au utilizat tehnologiile: CSS, Javascript, Node.js si MongoDB. Structura folder-elor este urmatoarea:</w:t>
+        <w:t>Pentru a realiza proiectul, s-au utilizat tehnologiile: HTML, CSS, Javascript, Node.js si MongoDB. Structura folderelor este urmatoarea:</w:t>
       </w:r>
     </w:p>
     <w:p>
@@ -1333,34 +1266,7 @@
           <w:szCs w:val="16"/>
           <w:lang w:val="zxx" w:eastAsia="zxx" w:bidi="zxx"/>
         </w:rPr>
-        <w:t>desktop: contine aplicati</w:t>
-      </w:r>
-      <w:r>
-        <w:rPr>
-          <w:rFonts w:cs="Open Sans Light" w:ascii="Open Sans Light" w:hAnsi="Open Sans Light"/>
-          <w:sz w:val="16"/>
-          <w:szCs w:val="16"/>
-          <w:lang w:val="zxx" w:eastAsia="zxx" w:bidi="zxx"/>
-        </w:rPr>
-        <w:t>a</w:t>
-      </w:r>
-      <w:r>
-        <w:rPr>
-          <w:rFonts w:cs="Open Sans Light" w:ascii="Open Sans Light" w:hAnsi="Open Sans Light"/>
-          <w:sz w:val="16"/>
-          <w:szCs w:val="16"/>
-          <w:lang w:val="zxx" w:eastAsia="zxx" w:bidi="zxx"/>
-        </w:rPr>
-        <w:t xml:space="preserve"> de desktop </w:t>
-      </w:r>
-      <w:r>
-        <w:rPr>
-          <w:rFonts w:cs="Open Sans Light" w:ascii="Open Sans Light" w:hAnsi="Open Sans Light"/>
-          <w:sz w:val="16"/>
-          <w:szCs w:val="16"/>
-          <w:lang w:val="zxx" w:eastAsia="zxx" w:bidi="zxx"/>
-        </w:rPr>
-        <w:t>si proiectul acesteia</w:t>
+        <w:t>node_modules: modulele NPM</w:t>
       </w:r>
     </w:p>
     <w:p>
@@ -1379,7 +1285,7 @@
           <w:szCs w:val="16"/>
           <w:lang w:val="zxx" w:eastAsia="zxx" w:bidi="zxx"/>
         </w:rPr>
-        <w:t>node_modules: contine modulele NPM</w:t>
+        <w:t>others/Database: o copie a bazei de date NoSQL</w:t>
       </w:r>
     </w:p>
     <w:p>
@@ -1398,7 +1304,7 @@
           <w:szCs w:val="16"/>
           <w:lang w:val="zxx" w:eastAsia="zxx" w:bidi="zxx"/>
         </w:rPr>
-        <w:t>other/Database: contine o copie a bazei de date NoSQL</w:t>
+        <w:t>others/Documentatie: documentatia de fata</w:t>
       </w:r>
     </w:p>
     <w:p>
@@ -1417,7 +1323,7 @@
           <w:szCs w:val="16"/>
           <w:lang w:val="zxx" w:eastAsia="zxx" w:bidi="zxx"/>
         </w:rPr>
-        <w:t>other/Documentatie: contine documentatia de fata</w:t>
+        <w:t>others/Graphic/Favicon: proiectul grafic al faviconului</w:t>
       </w:r>
     </w:p>
     <w:p>
@@ -1436,7 +1342,7 @@
           <w:szCs w:val="16"/>
           <w:lang w:val="zxx" w:eastAsia="zxx" w:bidi="zxx"/>
         </w:rPr>
-        <w:t>other/Screenshots: contine screenshot-uri ale aplicatiei</w:t>
+        <w:t>others/Graphic/Github: proiectul grafic al logo-ului pentru Github</w:t>
       </w:r>
     </w:p>
     <w:p>
@@ -1455,7 +1361,7 @@
           <w:szCs w:val="16"/>
           <w:lang w:val="zxx" w:eastAsia="zxx" w:bidi="zxx"/>
         </w:rPr>
-        <w:t>other/Test: contine teste pentru compilator</w:t>
+        <w:t>others/ Graphic/Poster: proiectul grafic al posterului</w:t>
       </w:r>
     </w:p>
     <w:p>
@@ -1474,7 +1380,7 @@
           <w:szCs w:val="16"/>
           <w:lang w:val="zxx" w:eastAsia="zxx" w:bidi="zxx"/>
         </w:rPr>
-        <w:t>other/Video: contine videoclipul de prezentare</w:t>
+        <w:t>others/Screenshots: screenshot-uri ale aplicatiei</w:t>
       </w:r>
     </w:p>
     <w:p>
@@ -1493,16 +1399,7 @@
           <w:szCs w:val="16"/>
           <w:lang w:val="zxx" w:eastAsia="zxx" w:bidi="zxx"/>
         </w:rPr>
-        <w:t>server/</w:t>
-      </w:r>
-      <w:r>
-        <w:rPr>
-          <w:rFonts w:cs="Open Sans Light" w:ascii="Open Sans Light" w:hAnsi="Open Sans Light"/>
-          <w:sz w:val="16"/>
-          <w:szCs w:val="16"/>
-          <w:lang w:val="zxx" w:eastAsia="zxx" w:bidi="zxx"/>
-        </w:rPr>
-        <w:t>config: contine datele de configurare ale server-ului Node.js</w:t>
+        <w:t>server/config: datele de configurare ale server-ului Node.js</w:t>
       </w:r>
     </w:p>
     <w:p>
@@ -1521,7 +1418,7 @@
           <w:szCs w:val="16"/>
           <w:lang w:val="zxx" w:eastAsia="zxx" w:bidi="zxx"/>
         </w:rPr>
-        <w:t>server/controllers: contine controalele rutelor MVC</w:t>
+        <w:t>server/controllers: controalele rutelor MVC</w:t>
       </w:r>
     </w:p>
     <w:p>
@@ -1540,7 +1437,7 @@
           <w:szCs w:val="16"/>
           <w:lang w:val="zxx" w:eastAsia="zxx" w:bidi="zxx"/>
         </w:rPr>
-        <w:t>server/models: contine  modelele rutelor MVC</w:t>
+        <w:t>server/models: modelele rutelor MVC</w:t>
       </w:r>
     </w:p>
     <w:p>
@@ -1559,7 +1456,7 @@
           <w:szCs w:val="16"/>
           <w:lang w:val="zxx" w:eastAsia="zxx" w:bidi="zxx"/>
         </w:rPr>
-        <w:t>server/my_modules: contine modulele create pentru a utiliza dezvoltarea</w:t>
+        <w:t>server/my_modules: modulele create pentru a usura dezvoltarea</w:t>
       </w:r>
     </w:p>
     <w:p>
@@ -1578,7 +1475,7 @@
           <w:szCs w:val="16"/>
           <w:lang w:val="zxx" w:eastAsia="zxx" w:bidi="zxx"/>
         </w:rPr>
-        <w:t>server/public/lib: contine librariile .css sau .js utilizate pe platforma</w:t>
+        <w:t>server/public/css: fisierele .css generate cu ajutorul Gulp.js</w:t>
       </w:r>
     </w:p>
     <w:p>
@@ -1597,16 +1494,7 @@
           <w:szCs w:val="16"/>
           <w:lang w:val="zxx" w:eastAsia="zxx" w:bidi="zxx"/>
         </w:rPr>
-        <w:t>server/</w:t>
-      </w:r>
-      <w:r>
-        <w:rPr>
-          <w:rFonts w:cs="Open Sans Light" w:ascii="Open Sans Light" w:hAnsi="Open Sans Light"/>
-          <w:sz w:val="16"/>
-          <w:szCs w:val="16"/>
-          <w:lang w:val="zxx" w:eastAsia="zxx" w:bidi="zxx"/>
-        </w:rPr>
-        <w:t>public/css: contine fisierele .css generate cu ajutorul Gulp.js</w:t>
+        <w:t>server/public/img: imaginile utilizate pe platforma</w:t>
       </w:r>
     </w:p>
     <w:p>
@@ -1625,16 +1513,7 @@
           <w:szCs w:val="16"/>
           <w:lang w:val="zxx" w:eastAsia="zxx" w:bidi="zxx"/>
         </w:rPr>
-        <w:t>server/</w:t>
-      </w:r>
-      <w:r>
-        <w:rPr>
-          <w:rFonts w:cs="Open Sans Light" w:ascii="Open Sans Light" w:hAnsi="Open Sans Light"/>
-          <w:sz w:val="16"/>
-          <w:szCs w:val="16"/>
-          <w:lang w:val="zxx" w:eastAsia="zxx" w:bidi="zxx"/>
-        </w:rPr>
-        <w:t>public/img: contine imaginile utilizate pe platforma</w:t>
+        <w:t>server/public/js: script-urile Javascript pe partea de frontend</w:t>
       </w:r>
     </w:p>
     <w:p>
@@ -1653,16 +1532,7 @@
           <w:szCs w:val="16"/>
           <w:lang w:val="zxx" w:eastAsia="zxx" w:bidi="zxx"/>
         </w:rPr>
-        <w:t>server/</w:t>
-      </w:r>
-      <w:r>
-        <w:rPr>
-          <w:rFonts w:cs="Open Sans Light" w:ascii="Open Sans Light" w:hAnsi="Open Sans Light"/>
-          <w:sz w:val="16"/>
-          <w:szCs w:val="16"/>
-          <w:lang w:val="zxx" w:eastAsia="zxx" w:bidi="zxx"/>
-        </w:rPr>
-        <w:t>public/js: contine script-urile Javascript de pe partea de frontend</w:t>
+        <w:t>server/public/less: fisierele .less folosite pentru a genera fisierele .css</w:t>
       </w:r>
     </w:p>
     <w:p>
@@ -1681,16 +1551,7 @@
           <w:szCs w:val="16"/>
           <w:lang w:val="zxx" w:eastAsia="zxx" w:bidi="zxx"/>
         </w:rPr>
-        <w:t>server/</w:t>
-      </w:r>
-      <w:r>
-        <w:rPr>
-          <w:rFonts w:cs="Open Sans Light" w:ascii="Open Sans Light" w:hAnsi="Open Sans Light"/>
-          <w:sz w:val="16"/>
-          <w:szCs w:val="16"/>
-          <w:lang w:val="zxx" w:eastAsia="zxx" w:bidi="zxx"/>
-        </w:rPr>
-        <w:t>public/less: contine fisierele .less folosite pentru a genera fisierele .css</w:t>
+        <w:t>server/public/lib: librariile .css sau .js utilizate pe platforma</w:t>
       </w:r>
     </w:p>
     <w:p>
@@ -1709,16 +1570,7 @@
           <w:szCs w:val="16"/>
           <w:lang w:val="zxx" w:eastAsia="zxx" w:bidi="zxx"/>
         </w:rPr>
-        <w:t>server/</w:t>
-      </w:r>
-      <w:r>
-        <w:rPr>
-          <w:rFonts w:cs="Open Sans Light" w:ascii="Open Sans Light" w:hAnsi="Open Sans Light"/>
-          <w:sz w:val="16"/>
-          <w:szCs w:val="16"/>
-          <w:lang w:val="zxx" w:eastAsia="zxx" w:bidi="zxx"/>
-        </w:rPr>
-        <w:t>public/css: contine fisierele .css generate cu ajutorul Gulp.js</w:t>
+        <w:t>server/public/views: fisierele .pug folosite pentru a genera fisierele .html, views pentru rutele MVC</w:t>
       </w:r>
     </w:p>
     <w:p>
@@ -1737,16 +1589,7 @@
           <w:szCs w:val="16"/>
           <w:lang w:val="zxx" w:eastAsia="zxx" w:bidi="zxx"/>
         </w:rPr>
-        <w:t>server/</w:t>
-      </w:r>
-      <w:r>
-        <w:rPr>
-          <w:rFonts w:cs="Open Sans Light" w:ascii="Open Sans Light" w:hAnsi="Open Sans Light"/>
-          <w:sz w:val="16"/>
-          <w:szCs w:val="16"/>
-          <w:lang w:val="zxx" w:eastAsia="zxx" w:bidi="zxx"/>
-        </w:rPr>
-        <w:t>public/projects/Favicon: contine proiectul favicon-ului</w:t>
+        <w:t>server/sockets: configurarea WebSockets-urilor</w:t>
       </w:r>
     </w:p>
     <w:p>
@@ -1765,109 +1608,13 @@
           <w:szCs w:val="16"/>
           <w:lang w:val="zxx" w:eastAsia="zxx" w:bidi="zxx"/>
         </w:rPr>
-        <w:t>server/</w:t>
-      </w:r>
-      <w:r>
-        <w:rPr>
-          <w:rFonts w:cs="Open Sans Light" w:ascii="Open Sans Light" w:hAnsi="Open Sans Light"/>
-          <w:sz w:val="16"/>
-          <w:szCs w:val="16"/>
-          <w:lang w:val="zxx" w:eastAsia="zxx" w:bidi="zxx"/>
-        </w:rPr>
-        <w:t>public/projects/Github: contine proiectul logo-ului folosit pe aplicatia de Github</w:t>
-      </w:r>
-    </w:p>
-    <w:p>
-      <w:pPr>
-        <w:pStyle w:val="Normal"/>
-        <w:numPr>
-          <w:ilvl w:val="0"/>
-          <w:numId w:val="8"/>
-        </w:numPr>
-        <w:rPr/>
-      </w:pPr>
-      <w:r>
-        <w:rPr>
-          <w:rFonts w:cs="Open Sans Light" w:ascii="Open Sans Light" w:hAnsi="Open Sans Light"/>
-          <w:sz w:val="16"/>
-          <w:szCs w:val="16"/>
-          <w:lang w:val="zxx" w:eastAsia="zxx" w:bidi="zxx"/>
-        </w:rPr>
-        <w:t>server/</w:t>
-      </w:r>
-      <w:r>
-        <w:rPr>
-          <w:rFonts w:cs="Open Sans Light" w:ascii="Open Sans Light" w:hAnsi="Open Sans Light"/>
-          <w:sz w:val="16"/>
-          <w:szCs w:val="16"/>
-          <w:lang w:val="zxx" w:eastAsia="zxx" w:bidi="zxx"/>
-        </w:rPr>
-        <w:t xml:space="preserve">public/views: contine fisierele .pug folosite pentru a genera fisierele .html, </w:t>
-      </w:r>
-      <w:r>
-        <w:rPr>
-          <w:rFonts w:cs="Open Sans Light" w:ascii="Open Sans Light" w:hAnsi="Open Sans Light"/>
-          <w:sz w:val="16"/>
-          <w:szCs w:val="16"/>
-          <w:lang w:val="zxx" w:eastAsia="zxx" w:bidi="zxx"/>
-        </w:rPr>
-        <w:t>views pentru rutele MVC</w:t>
-      </w:r>
-    </w:p>
-    <w:p>
-      <w:pPr>
-        <w:pStyle w:val="Normal"/>
-        <w:numPr>
-          <w:ilvl w:val="0"/>
-          <w:numId w:val="8"/>
-        </w:numPr>
-        <w:rPr/>
-      </w:pPr>
-      <w:r>
-        <w:rPr>
-          <w:rFonts w:cs="Open Sans Light" w:ascii="Open Sans Light" w:hAnsi="Open Sans Light"/>
-          <w:sz w:val="16"/>
-          <w:szCs w:val="16"/>
-          <w:lang w:val="zxx" w:eastAsia="zxx" w:bidi="zxx"/>
-        </w:rPr>
-        <w:t>se</w:t>
-      </w:r>
-      <w:r>
-        <w:rPr>
-          <w:rFonts w:cs="Open Sans Light" w:ascii="Open Sans Light" w:hAnsi="Open Sans Light"/>
-          <w:sz w:val="16"/>
-          <w:szCs w:val="16"/>
-          <w:lang w:val="zxx" w:eastAsia="zxx" w:bidi="zxx"/>
-        </w:rPr>
-        <w:t>rver/sockets: contine configurarea WebSockets-urilor</w:t>
-      </w:r>
-    </w:p>
-    <w:p>
-      <w:pPr>
-        <w:pStyle w:val="Normal"/>
-        <w:numPr>
-          <w:ilvl w:val="0"/>
-          <w:numId w:val="8"/>
-        </w:numPr>
-        <w:rPr/>
-      </w:pPr>
-      <w:r>
-        <w:rPr>
-          <w:rFonts w:cs="Open Sans Light" w:ascii="Open Sans Light" w:hAnsi="Open Sans Light"/>
-          <w:sz w:val="16"/>
-          <w:szCs w:val="16"/>
-          <w:lang w:val="zxx" w:eastAsia="zxx" w:bidi="zxx"/>
-        </w:rPr>
         <w:t>.git: contine fisierele specifice repository-ului de Github</w:t>
       </w:r>
     </w:p>
     <w:p>
       <w:pPr>
         <w:pStyle w:val="Normal"/>
-        <w:rPr>
-          <w:rFonts w:cs="Open Sans Light"/>
-          <w:lang w:val="zxx" w:eastAsia="zxx" w:bidi="zxx"/>
-        </w:rPr>
+        <w:rPr/>
       </w:pPr>
       <w:r>
         <w:rPr>
@@ -1877,16 +1624,13 @@
           <w:lang w:val="zxx" w:eastAsia="zxx" w:bidi="zxx"/>
         </w:rPr>
         <w:tab/>
-        <w:t>Logica server-ului se afla in app.js. In interiorul acestuia, sunt luate configuratiile din fisierul Javascipt config/config.json, de la port la contul de admin. Sunt preluate modulele NPM in prima parte a fisierului. Cu ajutorul mongoose, se creeaza o legatura cu baza de date MongoDB si modelele necesare preluarii datelor. In dezvoltarea server-ului, s-a folosit Express, pe care au fost setate diferite middlewares precum cors si hemplet. Pug este folosit ca template engine pentru a usura scrierea HTML. Pentru a stabili o conexiune constanta cu user-ul, am folosit socket.io.</w:t>
-      </w:r>
-    </w:p>
-    <w:p>
-      <w:pPr>
-        <w:pStyle w:val="Normal"/>
-        <w:rPr>
-          <w:rFonts w:cs="Open Sans Light"/>
-          <w:lang w:val="zxx" w:eastAsia="zxx" w:bidi="zxx"/>
-        </w:rPr>
+        <w:t>Logica server-ului se afla in fisierul app.js. In interiorul acestuia, sunt luate configuratiile din fisierul JSON config/config.json, de la port la contul de admin. Sunt preluate modulele NPM in prima parte a fisierului. Cu ajutorul mongo, se creeaza o legatura cu baza de date MongoDB si modelele necesare preluarii datelor. In dezvoltarea server-ului, s-a folosit Express, pe care au fost setate diferite middlewares precum cors si hemlet. Pug este folosit ca template engine pentru a usura scrierea HTML. Pentru a stabili o conexiune constanta cu user-ul, am folosit socket.io.</w:t>
+      </w:r>
+    </w:p>
+    <w:p>
+      <w:pPr>
+        <w:pStyle w:val="Normal"/>
+        <w:rPr/>
       </w:pPr>
       <w:r>
         <w:rPr>
@@ -1896,7 +1640,7 @@
           <w:lang w:val="zxx" w:eastAsia="zxx" w:bidi="zxx"/>
         </w:rPr>
         <w:tab/>
-        <w:t>Am folosit trei API-uri:</w:t>
+        <w:t>Au fost folosite trei API-uri:</w:t>
       </w:r>
     </w:p>
     <w:p>
@@ -1906,19 +1650,16 @@
           <w:ilvl w:val="0"/>
           <w:numId w:val="10"/>
         </w:numPr>
-        <w:rPr>
-          <w:rFonts w:cs="Open Sans Light"/>
-          <w:lang w:val="zxx" w:eastAsia="zxx" w:bidi="zxx"/>
-        </w:rPr>
-      </w:pPr>
-      <w:r>
-        <w:rPr>
-          <w:rFonts w:cs="Open Sans Light" w:ascii="Open Sans Light" w:hAnsi="Open Sans Light"/>
-          <w:sz w:val="16"/>
-          <w:szCs w:val="16"/>
-          <w:lang w:val="zxx" w:eastAsia="zxx" w:bidi="zxx"/>
-        </w:rPr>
-        <w:t>Cloud Compiler API: compilarea programelor utilizatorului; la dezvoltarea acestuia am contribuit, impreuna cu un numar restrans de developeri indieni</w:t>
+        <w:rPr/>
+      </w:pPr>
+      <w:r>
+        <w:rPr>
+          <w:rFonts w:cs="Open Sans Light" w:ascii="Open Sans Light" w:hAnsi="Open Sans Light"/>
+          <w:sz w:val="16"/>
+          <w:szCs w:val="16"/>
+          <w:lang w:val="zxx" w:eastAsia="zxx" w:bidi="zxx"/>
+        </w:rPr>
+        <w:t>Cloud Compiler API: compilarea programelor utilizatorului</w:t>
       </w:r>
     </w:p>
     <w:p>
@@ -1965,10 +1706,7 @@
     <w:p>
       <w:pPr>
         <w:pStyle w:val="Normal"/>
-        <w:rPr>
-          <w:rFonts w:cs="Open Sans Light"/>
-          <w:lang w:val="zxx" w:eastAsia="zxx" w:bidi="zxx"/>
-        </w:rPr>
+        <w:rPr/>
       </w:pPr>
       <w:r>
         <w:rPr>
@@ -1978,7 +1716,118 @@
           <w:lang w:val="zxx" w:eastAsia="zxx" w:bidi="zxx"/>
         </w:rPr>
         <w:tab/>
-        <w:t>La un request, user-ul primeste un fisier .html, care reprezinta de fapt un fisier .pug, in care au fost introduse datele preluate cu ajutorul mongoose. Fisierele .css sunt compilate din fisierele .less, tehnologie folosita pentru a usura scrierea codului CSS. Ca framework de client side, am folosit Vue.js.</w:t>
+        <w:t>La un request, user-ul primeste un fisier .html, care reprezinta de fapt un fisier .pug, in care au fost introduse datele preluate cu ajutorul mongo. Fisierele .css sunt compilate din fisierele .less.</w:t>
+      </w:r>
+    </w:p>
+    <w:p>
+      <w:pPr>
+        <w:pStyle w:val="Normal"/>
+        <w:rPr/>
+      </w:pPr>
+      <w:r>
+        <w:rPr>
+          <w:rFonts w:cs="Open Sans Light" w:ascii="Open Sans Light" w:hAnsi="Open Sans Light"/>
+          <w:sz w:val="16"/>
+          <w:szCs w:val="16"/>
+          <w:lang w:val="zxx" w:eastAsia="zxx" w:bidi="zxx"/>
+        </w:rPr>
+        <w:tab/>
+        <w:t>S-au utilizat urmatoarele librarii CSS si Javascript:</w:t>
+      </w:r>
+    </w:p>
+    <w:p>
+      <w:pPr>
+        <w:pStyle w:val="Normal"/>
+        <w:numPr>
+          <w:ilvl w:val="0"/>
+          <w:numId w:val="12"/>
+        </w:numPr>
+        <w:rPr/>
+      </w:pPr>
+      <w:r>
+        <w:rPr>
+          <w:rFonts w:cs="Open Sans Light" w:ascii="Open Sans Light" w:hAnsi="Open Sans Light"/>
+          <w:sz w:val="16"/>
+          <w:szCs w:val="16"/>
+          <w:lang w:val="zxx" w:eastAsia="zxx" w:bidi="zxx"/>
+        </w:rPr>
+        <w:t>Font Awesome: icons</w:t>
+      </w:r>
+    </w:p>
+    <w:p>
+      <w:pPr>
+        <w:pStyle w:val="Normal"/>
+        <w:numPr>
+          <w:ilvl w:val="0"/>
+          <w:numId w:val="12"/>
+        </w:numPr>
+        <w:rPr/>
+      </w:pPr>
+      <w:r>
+        <w:rPr>
+          <w:rFonts w:cs="Open Sans Light" w:ascii="Open Sans Light" w:hAnsi="Open Sans Light"/>
+          <w:sz w:val="16"/>
+          <w:szCs w:val="16"/>
+          <w:lang w:val="zxx" w:eastAsia="zxx" w:bidi="zxx"/>
+        </w:rPr>
+        <w:t>Ace.js: framework pentru realizarea editoarelor de text</w:t>
+      </w:r>
+    </w:p>
+    <w:p>
+      <w:pPr>
+        <w:pStyle w:val="Normal"/>
+        <w:numPr>
+          <w:ilvl w:val="0"/>
+          <w:numId w:val="12"/>
+        </w:numPr>
+        <w:rPr/>
+      </w:pPr>
+      <w:r>
+        <w:rPr>
+          <w:rFonts w:cs="Open Sans Light" w:ascii="Open Sans Light" w:hAnsi="Open Sans Light"/>
+          <w:sz w:val="16"/>
+          <w:szCs w:val="16"/>
+          <w:lang w:val="zxx" w:eastAsia="zxx" w:bidi="zxx"/>
+        </w:rPr>
+        <w:t>Mousetrap.js: creearea shortcut-ului CTRL+S</w:t>
+      </w:r>
+    </w:p>
+    <w:p>
+      <w:pPr>
+        <w:pStyle w:val="Normal"/>
+        <w:numPr>
+          <w:ilvl w:val="0"/>
+          <w:numId w:val="12"/>
+        </w:numPr>
+        <w:rPr/>
+      </w:pPr>
+      <w:r>
+        <w:rPr>
+          <w:rFonts w:cs="Open Sans Light" w:ascii="Open Sans Light" w:hAnsi="Open Sans Light"/>
+          <w:sz w:val="16"/>
+          <w:szCs w:val="16"/>
+          <w:lang w:val="zxx" w:eastAsia="zxx" w:bidi="zxx"/>
+        </w:rPr>
+        <w:t>Socket.io: WebSockets pe partea de client</w:t>
+      </w:r>
+    </w:p>
+    <w:p>
+      <w:pPr>
+        <w:pStyle w:val="Normal"/>
+        <w:numPr>
+          <w:ilvl w:val="0"/>
+          <w:numId w:val="12"/>
+        </w:numPr>
+        <w:rPr/>
+      </w:pPr>
+      <w:r>
+        <w:rPr>
+          <w:rFonts w:cs="Open Sans Light" w:ascii="Open Sans Light" w:hAnsi="Open Sans Light"/>
+          <w:sz w:val="16"/>
+          <w:szCs w:val="16"/>
+          <w:lang w:val="zxx" w:eastAsia="zxx" w:bidi="zxx"/>
+        </w:rPr>
+        <w:t>Vue.js: framework front-end pentru Javascript</w:t>
       </w:r>
     </w:p>
     <w:p>
@@ -2073,10 +1922,7 @@
           <w:ilvl w:val="0"/>
           <w:numId w:val="9"/>
         </w:numPr>
-        <w:rPr>
-          <w:rFonts w:cs="Open Sans Light"/>
-          <w:lang w:val="zxx" w:eastAsia="zxx" w:bidi="zxx"/>
-        </w:rPr>
+        <w:rPr/>
       </w:pPr>
       <w:r>
         <w:rPr>
@@ -2107,7 +1953,7 @@
           <w:szCs w:val="16"/>
           <w:lang w:val="zxx" w:eastAsia="zxx" w:bidi="zxx"/>
         </w:rPr>
-        <w:t>electron: modul folosit pentru a realiza aplciatia de desktop</w:t>
+        <w:t>express: modul folosit ca framework pe server-ul Node.js</w:t>
       </w:r>
     </w:p>
     <w:p>
@@ -2129,7 +1975,8 @@
           <w:szCs w:val="16"/>
           <w:lang w:val="zxx" w:eastAsia="zxx" w:bidi="zxx"/>
         </w:rPr>
-        <w:t>express: modul folosit ca framework pe server-ul Node.js</w:t>
+        <w:t>express-partials: modul folosit in Express pentru partials</w:t>
+        <w:tab/>
       </w:r>
     </w:p>
     <w:p>
@@ -2151,8 +1998,7 @@
           <w:szCs w:val="16"/>
           <w:lang w:val="zxx" w:eastAsia="zxx" w:bidi="zxx"/>
         </w:rPr>
-        <w:t>express-partials: modul folosit in Express pentru partials</w:t>
-        <w:tab/>
+        <w:t>express-session: modul folosit pentru a seta sessions pe server</w:t>
       </w:r>
     </w:p>
     <w:p>
@@ -2174,7 +2020,7 @@
           <w:szCs w:val="16"/>
           <w:lang w:val="zxx" w:eastAsia="zxx" w:bidi="zxx"/>
         </w:rPr>
-        <w:t>express-session: modul folosit pentru a seta sessions pe server</w:t>
+        <w:t>gulp: modul de gestionare a task-urilor</w:t>
       </w:r>
     </w:p>
     <w:p>
@@ -2196,7 +2042,7 @@
           <w:szCs w:val="16"/>
           <w:lang w:val="zxx" w:eastAsia="zxx" w:bidi="zxx"/>
         </w:rPr>
-        <w:t>gulp: modul de gestionare a task-urilor</w:t>
+        <w:t>gulp-less: modul folosit pentru a crea un task pentru a compila fisierele .less</w:t>
       </w:r>
     </w:p>
     <w:p>
@@ -2218,7 +2064,7 @@
           <w:szCs w:val="16"/>
           <w:lang w:val="zxx" w:eastAsia="zxx" w:bidi="zxx"/>
         </w:rPr>
-        <w:t>gulp-less: modul folosit pentru a crea un task pentru a compila fisierele .less</w:t>
+        <w:t>helmet: modul folosit pentru a securiza aplicatia Node.js</w:t>
       </w:r>
     </w:p>
     <w:p>
@@ -2240,7 +2086,7 @@
           <w:szCs w:val="16"/>
           <w:lang w:val="zxx" w:eastAsia="zxx" w:bidi="zxx"/>
         </w:rPr>
-        <w:t>helmet: modul folosit pentru a securiza aplicatia Node.js</w:t>
+        <w:t>less: modul folosit pentru a compila fisierele .less</w:t>
       </w:r>
     </w:p>
     <w:p>
@@ -2262,7 +2108,7 @@
           <w:szCs w:val="16"/>
           <w:lang w:val="zxx" w:eastAsia="zxx" w:bidi="zxx"/>
         </w:rPr>
-        <w:t>less: modul folosit pentru a compila fisierele .less</w:t>
+        <w:t>method-override: modul pentru a activa verbele HTTP, precum PUT si DELETE, unde clientul nu suporta</w:t>
       </w:r>
     </w:p>
     <w:p>
@@ -2272,19 +2118,16 @@
           <w:ilvl w:val="0"/>
           <w:numId w:val="9"/>
         </w:numPr>
-        <w:rPr>
-          <w:rFonts w:cs="Open Sans Light"/>
-          <w:lang w:val="zxx" w:eastAsia="zxx" w:bidi="zxx"/>
-        </w:rPr>
-      </w:pPr>
-      <w:r>
-        <w:rPr>
-          <w:rFonts w:cs="Open Sans Light" w:ascii="Open Sans Light" w:hAnsi="Open Sans Light"/>
-          <w:sz w:val="16"/>
-          <w:szCs w:val="16"/>
-          <w:lang w:val="zxx" w:eastAsia="zxx" w:bidi="zxx"/>
-        </w:rPr>
-        <w:t>method-override: modul pentru a activa verbele HTTP, precum PUT si DELETE, unde clientul nu suporta</w:t>
+        <w:rPr/>
+      </w:pPr>
+      <w:r>
+        <w:rPr>
+          <w:rFonts w:cs="Open Sans Light" w:ascii="Open Sans Light" w:hAnsi="Open Sans Light"/>
+          <w:sz w:val="16"/>
+          <w:szCs w:val="16"/>
+          <w:lang w:val="zxx" w:eastAsia="zxx" w:bidi="zxx"/>
+        </w:rPr>
+        <w:t>mongo: modul pentru pentru MongoDB</w:t>
       </w:r>
     </w:p>
     <w:p>
@@ -2306,7 +2149,7 @@
           <w:szCs w:val="16"/>
           <w:lang w:val="zxx" w:eastAsia="zxx" w:bidi="zxx"/>
         </w:rPr>
-        <w:t>mongoose: modul pentru modelarea obiectelor din MongoDB</w:t>
+        <w:t>passport: modul pentru a autentificarea in Node.js</w:t>
       </w:r>
     </w:p>
     <w:p>
@@ -2328,7 +2171,7 @@
           <w:szCs w:val="16"/>
           <w:lang w:val="zxx" w:eastAsia="zxx" w:bidi="zxx"/>
         </w:rPr>
-        <w:t>passport: modul pentru a autentificarea in Node.js</w:t>
+        <w:t>passport-github2: modul pentru autentificarea cu Github</w:t>
       </w:r>
     </w:p>
     <w:p>
@@ -2350,7 +2193,7 @@
           <w:szCs w:val="16"/>
           <w:lang w:val="zxx" w:eastAsia="zxx" w:bidi="zxx"/>
         </w:rPr>
-        <w:t>passport-github2: modul pentru autentificarea cu Github</w:t>
+        <w:t>pug: modul folosit ca template engine, compliland fisierele .pug in .html</w:t>
       </w:r>
     </w:p>
     <w:p>
@@ -2372,7 +2215,7 @@
           <w:szCs w:val="16"/>
           <w:lang w:val="zxx" w:eastAsia="zxx" w:bidi="zxx"/>
         </w:rPr>
-        <w:t>pug: modul folosit ca template engine, compliland fisierele .pug in .html</w:t>
+        <w:t>request: modul folosit pentru a faca request-uri in Node.js</w:t>
       </w:r>
     </w:p>
     <w:p>
@@ -2394,38 +2237,13 @@
           <w:szCs w:val="16"/>
           <w:lang w:val="zxx" w:eastAsia="zxx" w:bidi="zxx"/>
         </w:rPr>
-        <w:t>request: modul folosit pentru a faca request-uri in Node.js</w:t>
-      </w:r>
-    </w:p>
-    <w:p>
-      <w:pPr>
-        <w:pStyle w:val="Normal"/>
-        <w:numPr>
-          <w:ilvl w:val="0"/>
-          <w:numId w:val="9"/>
-        </w:numPr>
-        <w:rPr>
-          <w:rFonts w:cs="Open Sans Light"/>
-          <w:lang w:val="zxx" w:eastAsia="zxx" w:bidi="zxx"/>
-        </w:rPr>
-      </w:pPr>
-      <w:r>
-        <w:rPr>
-          <w:rFonts w:cs="Open Sans Light" w:ascii="Open Sans Light" w:hAnsi="Open Sans Light"/>
-          <w:sz w:val="16"/>
-          <w:szCs w:val="16"/>
-          <w:lang w:val="zxx" w:eastAsia="zxx" w:bidi="zxx"/>
-        </w:rPr>
         <w:t>socket.io: modul pentru a utiliza WebSockets pe partea de server</w:t>
       </w:r>
     </w:p>
     <w:p>
       <w:pPr>
         <w:pStyle w:val="Normal"/>
-        <w:rPr>
-          <w:rFonts w:cs="Open Sans Light"/>
-          <w:lang w:val="zxx" w:eastAsia="zxx" w:bidi="zxx"/>
-        </w:rPr>
+        <w:rPr/>
       </w:pPr>
       <w:r>
         <w:rPr>
@@ -2435,7 +2253,7 @@
           <w:lang w:val="zxx" w:eastAsia="zxx" w:bidi="zxx"/>
         </w:rPr>
         <w:tab/>
-        <w:t>In fisierul gulpfile.js sunt precizate task-urile Gulp.js. Acest modul a fost esential in dezvoltarea aplicatiei deoarece am automatizat munca prin live reload si compilarea fisierelor less. Tot pentru dezvoltare, am folosit editorul Atom, browserele Crome si Firefox, GUI-ul pentru mongo RoboMongo, iar pentru versionare Github, asigurandu-se caracterul de open-source al platformei.</w:t>
+        <w:t>In fisierul gulpfile.js sunt precizate task-urile Gulp.js. Acest modul a fost esential in dezvoltarea aplicatiei deoarece am automatizat munca prin live reload si compilarea fisierelor less. Tot pentru dezvoltare, am folosit editorul Atom, browserele Crome si Firefox, GUI-ul pentru mongo Robo3T, iar pentru versionare Github, asigurandu-se caracterul de open-source al platformei. Pentru design-ul grafic, am folosit Adobe Illustrator.</w:t>
       </w:r>
     </w:p>
     <w:p>
@@ -2451,25 +2269,13 @@
           <w:lang w:val="zxx" w:eastAsia="zxx" w:bidi="zxx"/>
         </w:rPr>
         <w:tab/>
-        <w:t xml:space="preserve">Codul sursa al aplicatiei este foarte bine structurat si este documentat cu ajutorul comentariilor, cu scopul de a putea fi inteles de posibili colaboratori. Design-ul este responsive, insa pe dispozitivele mobile este recomandata utilizarea landscape. Testarea  a fost realizata pe browserele Chrome, Firefox si pe sistemele de operare Windows si Ubuntu.  </w:t>
-      </w:r>
-      <w:r>
-        <w:rPr>
-          <w:rFonts w:cs="Open Sans Light" w:ascii="Open Sans Light" w:hAnsi="Open Sans Light"/>
-          <w:sz w:val="16"/>
-          <w:szCs w:val="16"/>
-          <w:lang w:val="zxx" w:eastAsia="zxx" w:bidi="zxx"/>
-        </w:rPr>
-        <w:t>Hostarea aplicatiei s-a realizat cu ajutorul Digital Cloud. Pentru asignarea aplicatiei pe root-ul web-server-ului, am folosit nginx, astfel se evita afisarea portului pe care aplciatia ruleaza si se asigura inca un strat de securitate.</w:t>
-      </w:r>
-    </w:p>
-    <w:p>
-      <w:pPr>
-        <w:pStyle w:val="Normal"/>
-        <w:rPr>
-          <w:rFonts w:cs="Open Sans Light"/>
-          <w:lang w:val="zxx" w:eastAsia="zxx" w:bidi="zxx"/>
-        </w:rPr>
+        <w:t>Codul sursa al aplicatiei este foarte bine structurat si este documentat cu ajutorul comentariilor, cu scopul de a putea fi inteles de posibili colaboratori. Design-ul este responsive, insa pe dispozitivele mobile este recomandata utilizarea landscape. Testarea  a fost realizata pe browserele Chrome, Firefox si pe sistemele de operare Windows si Ubuntu, proiectul neprezentand erori pe partea de cliend-side si server-side.</w:t>
+      </w:r>
+    </w:p>
+    <w:p>
+      <w:pPr>
+        <w:pStyle w:val="Normal"/>
+        <w:rPr/>
       </w:pPr>
       <w:r>
         <w:rPr>
@@ -2479,25 +2285,17 @@
           <w:lang w:val="zxx" w:eastAsia="zxx" w:bidi="zxx"/>
         </w:rPr>
         <w:tab/>
-        <w:t>Securitatea aplicatiei este asigurata prin modulul helmet, prin protejarea aplicatie de majoritatea atacuri specifice Node.js si prin verificarea datelor utilizatorului.</w:t>
-      </w:r>
-    </w:p>
-    <w:p>
-      <w:pPr>
-        <w:pStyle w:val="Normal"/>
-        <w:rPr>
-          <w:rFonts w:cs="Open Sans Light"/>
-          <w:lang w:val="zxx" w:eastAsia="zxx" w:bidi="zxx"/>
-        </w:rPr>
-      </w:pPr>
-      <w:r>
-        <w:rPr>
-          <w:rFonts w:cs="Open Sans Light" w:ascii="Open Sans Light" w:hAnsi="Open Sans Light"/>
-          <w:sz w:val="16"/>
-          <w:szCs w:val="16"/>
-          <w:lang w:val="zxx" w:eastAsia="zxx" w:bidi="zxx"/>
-        </w:rPr>
-        <w:tab/>
+      </w:r>
+      <w:r>
+        <w:rPr>
+          <w:rFonts w:cs="Open Sans Light" w:ascii="Open Sans Light" w:hAnsi="Open Sans Light"/>
+          <w:b w:val="false"/>
+          <w:bCs w:val="false"/>
+          <w:sz w:val="16"/>
+          <w:szCs w:val="16"/>
+          <w:lang w:val="zxx" w:eastAsia="zxx" w:bidi="zxx"/>
+        </w:rPr>
+        <w:t>Securitatea aplicatiei este asigurata prin modulul helmet, prin protejarea aplicatie de majoritatea atacuri specifice Node.js si prin verificarea datelor utilizatorului. Socket-urile au fost protejate prin creearea unui middleware care verifica daca realizatorul request-ului este autorizat.</w:t>
       </w:r>
     </w:p>
     <w:p>
@@ -2593,7 +2391,7 @@
           <w:szCs w:val="16"/>
           <w:lang w:val="zxx" w:eastAsia="zxx" w:bidi="zxx"/>
         </w:rPr>
-        <w:t>adaugarea unei arhive cu problemele periodice</w:t>
+        <w:t>posibilitatea elevilor de a-si putea customiza lista de limbaje de programare</w:t>
       </w:r>
     </w:p>
     <w:p>
@@ -2612,7 +2410,7 @@
           <w:szCs w:val="16"/>
           <w:lang w:val="zxx" w:eastAsia="zxx" w:bidi="zxx"/>
         </w:rPr>
-        <w:t>posibilitatea elevilor de a-si putea customiza lista de limbaje de programare</w:t>
+        <w:t>adaugarea a mai multe metode de login cu ajutorul retelelor de socialziare</w:t>
       </w:r>
     </w:p>
     <w:p>
@@ -2631,7 +2429,7 @@
           <w:szCs w:val="16"/>
           <w:lang w:val="zxx" w:eastAsia="zxx" w:bidi="zxx"/>
         </w:rPr>
-        <w:t>adaugarea a mai multe metode de login cu ajutorul retelelor de socialziare</w:t>
+        <w:t>posibilitatea profesorilor de a creea sesiuni de live-coding, la care elevii sa participe online</w:t>
       </w:r>
     </w:p>
     <w:p>
@@ -2723,25 +2521,7 @@
           <w:lang w:val="zxx" w:eastAsia="zxx" w:bidi="zxx"/>
         </w:rPr>
         <w:tab/>
-        <w:t xml:space="preserve">Platforma Nikola poate fi testata </w:t>
-      </w:r>
-      <w:r>
-        <w:rPr>
-          <w:rFonts w:cs="Open Sans Light" w:ascii="Open Sans Light" w:hAnsi="Open Sans Light"/>
-          <w:sz w:val="16"/>
-          <w:szCs w:val="16"/>
-          <w:lang w:val="zxx" w:eastAsia="zxx" w:bidi="zxx"/>
-        </w:rPr>
-        <w:t xml:space="preserve">prin accesarea website-ului(link-ul este atasat la inceputul documentatiei) sau </w:t>
-      </w:r>
-      <w:r>
-        <w:rPr>
-          <w:rFonts w:cs="Open Sans Light" w:ascii="Open Sans Light" w:hAnsi="Open Sans Light"/>
-          <w:sz w:val="16"/>
-          <w:szCs w:val="16"/>
-          <w:lang w:val="zxx" w:eastAsia="zxx" w:bidi="zxx"/>
-        </w:rPr>
-        <w:t>local cu ajutorul Node.js si a MongoDB, urmand pasii:</w:t>
+        <w:t>Platforma Nikola poate fi testata local cu ajutorul Node.js si a MongoDB, urmand pasii:</w:t>
       </w:r>
     </w:p>
     <w:p>
@@ -2798,7 +2578,18 @@
           <w:szCs w:val="16"/>
           <w:lang w:val="zxx" w:eastAsia="zxx" w:bidi="zxx"/>
         </w:rPr>
-        <w:t>instalare RoboMongo</w:t>
+        <w:t xml:space="preserve">instalare </w:t>
+      </w:r>
+      <w:bookmarkStart w:id="0" w:name="__DdeLink__222_825574376"/>
+      <w:bookmarkEnd w:id="0"/>
+      <w:r>
+        <w:rPr>
+          <w:rFonts w:cs="Open Sans Light" w:ascii="Open Sans Light" w:hAnsi="Open Sans Light"/>
+          <w:sz w:val="16"/>
+          <w:szCs w:val="16"/>
+          <w:lang w:val="zxx" w:eastAsia="zxx" w:bidi="zxx"/>
+        </w:rPr>
+        <w:t>Robo3T</w:t>
       </w:r>
     </w:p>
     <w:p>
@@ -2817,7 +2608,7 @@
           <w:szCs w:val="16"/>
           <w:lang w:val="zxx" w:eastAsia="zxx" w:bidi="zxx"/>
         </w:rPr>
-        <w:t>importare in Robomongo a bazei de date NoSQL, aflata in folder-ul /database</w:t>
+        <w:t>importare in Robo3T a bazei de date NoSQL, aflata in folder-ul /database</w:t>
       </w:r>
     </w:p>
     <w:p>
@@ -2874,7 +2665,7 @@
           <w:szCs w:val="16"/>
           <w:lang w:val="zxx" w:eastAsia="zxx" w:bidi="zxx"/>
         </w:rPr>
-        <w:t>rulare app.js cu ajutorul Node.js</w:t>
+        <w:t>rulare app.js cu ajutorul Node.js sau nodemon</w:t>
       </w:r>
     </w:p>
     <w:p>
@@ -2890,25 +2681,7 @@
           <w:lang w:val="zxx" w:eastAsia="zxx" w:bidi="zxx"/>
         </w:rPr>
         <w:tab/>
-        <w:t>Instalarea RoboMongo este o</w:t>
-      </w:r>
-      <w:r>
-        <w:rPr>
-          <w:rFonts w:cs="Open Sans Light" w:ascii="Open Sans Light" w:hAnsi="Open Sans Light"/>
-          <w:sz w:val="16"/>
-          <w:szCs w:val="16"/>
-          <w:lang w:val="zxx" w:eastAsia="zxx" w:bidi="zxx"/>
-        </w:rPr>
-        <w:t>p</w:t>
-      </w:r>
-      <w:r>
-        <w:rPr>
-          <w:rFonts w:cs="Open Sans Light" w:ascii="Open Sans Light" w:hAnsi="Open Sans Light"/>
-          <w:sz w:val="16"/>
-          <w:szCs w:val="16"/>
-          <w:lang w:val="zxx" w:eastAsia="zxx" w:bidi="zxx"/>
-        </w:rPr>
-        <w:t xml:space="preserve">tionala in cazul in care se va folosi sheel-ul mongo, instalat odata cu MongoDB. In cazul in care intampinati probleme cu instalarea modulelor de pe NPM, va invit sa clonati repository-ul de pe Github: </w:t>
+        <w:t xml:space="preserve">Instalarea Robo3T este optionala in cazul in care se va folosi sheel-ul mongo, instalat odata cu MongoDB. In cazul in care intampinati probleme cu instalarea modulelor de pe NPM, va invit sa clonati repository-ul privat de pe Github: </w:t>
       </w:r>
       <w:hyperlink r:id="rId2">
         <w:r>
@@ -2937,50 +2710,13 @@
     <w:p>
       <w:pPr>
         <w:pStyle w:val="Normal"/>
-        <w:rPr/>
-      </w:pPr>
-      <w:r>
-        <w:rPr>
-          <w:rFonts w:cs="Open Sans Light" w:ascii="Open Sans Light" w:hAnsi="Open Sans Light"/>
-          <w:sz w:val="16"/>
-          <w:szCs w:val="16"/>
-          <w:lang w:val="zxx" w:eastAsia="zxx" w:bidi="zxx"/>
-        </w:rPr>
-        <w:tab/>
-        <w:t>Pentru a avea access si la panoul de admin, se va folosi pentru logare email-ul "</w:t>
-      </w:r>
-      <w:hyperlink r:id="rId3">
-        <w:r>
-          <w:rPr>
-            <w:rStyle w:val="InternetLink"/>
-            <w:rFonts w:cs="Open Sans Light" w:ascii="Open Sans Light" w:hAnsi="Open Sans Light"/>
-            <w:color w:val="000000"/>
-            <w:sz w:val="16"/>
-            <w:szCs w:val="16"/>
-            <w:u w:val="none"/>
-            <w:lang w:val="zxx" w:eastAsia="zxx" w:bidi="zxx"/>
-          </w:rPr>
-          <w:t>nikolaforpreview@outlook.com</w:t>
-        </w:r>
-      </w:hyperlink>
-      <w:r>
-        <w:rPr>
-          <w:rFonts w:cs="Open Sans Light" w:ascii="Open Sans Light" w:hAnsi="Open Sans Light"/>
-          <w:sz w:val="16"/>
-          <w:szCs w:val="16"/>
-          <w:lang w:val="zxx" w:eastAsia="zxx" w:bidi="zxx"/>
-        </w:rPr>
-        <w:t>" si parola "empowersoft2017".</w:t>
-      </w:r>
-    </w:p>
-    <w:p>
-      <w:pPr>
-        <w:pStyle w:val="Normal"/>
         <w:rPr>
           <w:rFonts w:cs="Open Sans Light"/>
           <w:lang w:val="zxx" w:eastAsia="zxx" w:bidi="zxx"/>
         </w:rPr>
       </w:pPr>
+      <w:bookmarkStart w:id="1" w:name="__DdeLink__193_937040974"/>
+      <w:bookmarkStart w:id="2" w:name="__DdeLink__193_937040974"/>
       <w:r>
         <w:rPr>
           <w:rFonts w:cs="Open Sans Light"/>
@@ -3031,8 +2767,16 @@
           <w:lang w:val="zxx" w:eastAsia="zxx" w:bidi="zxx"/>
         </w:rPr>
         <w:tab/>
-        <w:t xml:space="preserve">VII. </w:t>
-      </w:r>
+        <w:t>VII. Opinie</w:t>
+      </w:r>
+    </w:p>
+    <w:p>
+      <w:pPr>
+        <w:pStyle w:val="Normal"/>
+        <w:rPr/>
+      </w:pPr>
+      <w:bookmarkStart w:id="3" w:name="__DdeLink__193_937040974"/>
+      <w:bookmarkEnd w:id="3"/>
       <w:r>
         <w:rPr>
           <w:rFonts w:cs="Open Sans Light" w:ascii="Open Sans Extrabold" w:hAnsi="Open Sans Extrabold"/>
@@ -3040,54 +2784,44 @@
           <w:szCs w:val="22"/>
           <w:lang w:val="zxx" w:eastAsia="zxx" w:bidi="zxx"/>
         </w:rPr>
-        <w:t>Opinie</w:t>
-      </w:r>
-    </w:p>
-    <w:p>
-      <w:pPr>
-        <w:pStyle w:val="Normal"/>
-        <w:rPr/>
-      </w:pPr>
-      <w:r>
-        <w:rPr>
-          <w:rFonts w:cs="Open Sans Light" w:ascii="Open Sans Extrabold" w:hAnsi="Open Sans Extrabold"/>
+        <w:tab/>
+      </w:r>
+    </w:p>
+    <w:p>
+      <w:pPr>
+        <w:pStyle w:val="Normal"/>
+        <w:rPr/>
+      </w:pPr>
+      <w:r>
+        <w:rPr>
+          <w:rFonts w:cs="Open Sans Light" w:ascii="Open Sans Light" w:hAnsi="Open Sans Light"/>
+          <w:sz w:val="16"/>
+          <w:szCs w:val="16"/>
+          <w:lang w:val="zxx" w:eastAsia="zxx" w:bidi="zxx"/>
+        </w:rPr>
+        <w:tab/>
+        <w:t>Justificarea tehnologiilor alese: am ales Node.js ca runtime environment deoarece acesta prezinta numeroase avantaje. Fiind un proiect relativ tanar fata de celelate alternative folosite pentru a creea un server, Node.js este bazat de Javascript, folosindu-se astfel acelasi limbaj de programare pentru frontend si pentru backend. Folosind engine-ul V8 al celor de la Google si asynchronous I/O, viteza cu care ruleaza este foarte mare. Dispune de un manager de module, numit NPM, si este recomandat sa se foloseasca cu acest tip de aplicatii baze de date NoSQL, implementate si in aplicatia de fata cu ajutorul MongoDB.</w:t>
+      </w:r>
+    </w:p>
+    <w:p>
+      <w:pPr>
+        <w:pStyle w:val="Normal"/>
+        <w:rPr>
+          <w:rFonts w:ascii="Open Sans Extrabold" w:hAnsi="Open Sans Extrabold" w:cs="Open Sans Light"/>
           <w:sz w:val="22"/>
           <w:szCs w:val="22"/>
           <w:lang w:val="zxx" w:eastAsia="zxx" w:bidi="zxx"/>
         </w:rPr>
+      </w:pPr>
+      <w:r>
+        <w:rPr>
+          <w:rFonts w:cs="Open Sans Light" w:ascii="Open Sans Light" w:hAnsi="Open Sans Light"/>
+          <w:sz w:val="16"/>
+          <w:szCs w:val="16"/>
+          <w:lang w:val="zxx" w:eastAsia="zxx" w:bidi="zxx"/>
+        </w:rPr>
         <w:tab/>
-      </w:r>
-    </w:p>
-    <w:p>
-      <w:pPr>
-        <w:pStyle w:val="Normal"/>
-        <w:rPr/>
-      </w:pPr>
-      <w:r>
-        <w:rPr>
-          <w:rFonts w:cs="Open Sans Light" w:ascii="Open Sans Light" w:hAnsi="Open Sans Light"/>
-          <w:sz w:val="16"/>
-          <w:szCs w:val="16"/>
-          <w:lang w:val="zxx" w:eastAsia="zxx" w:bidi="zxx"/>
-        </w:rPr>
-        <w:tab/>
-        <w:t>Justificarea tehnologiilor alese: am ales Node.js ca runtime environment deoarece acesta prezinta numeroase avantaje. Fiind un proiect relativ tanar fata de celelate alternative folosite pentru a creea un server, Node.js este bazat de Javascript, folosindu-se astfel acelasi limbaj de programare pentru frontend si pentru backend. Folosind engine-ul V8 al celor de la Google si asynchronous I/O, viteza cu care ruleaza este foarte mare. Dispune de un manager de module, numit NPM, si este recomandat sa se foloseasca cu acest tip de aplicatii baze de date NoSQL, implementate si in aplicatia de fata cu ajutorul MongoDB.</w:t>
-      </w:r>
-    </w:p>
-    <w:p>
-      <w:pPr>
-        <w:pStyle w:val="Normal"/>
-        <w:rPr/>
-      </w:pPr>
-      <w:r>
-        <w:rPr>
-          <w:rFonts w:cs="Open Sans Light" w:ascii="Open Sans Light" w:hAnsi="Open Sans Light"/>
-          <w:sz w:val="16"/>
-          <w:szCs w:val="16"/>
-          <w:lang w:val="zxx" w:eastAsia="zxx" w:bidi="zxx"/>
-        </w:rPr>
-        <w:tab/>
-        <w:t>Opinia despre ideea de baza a proiectului si despre utilitate: suntem toti consitenti ca invatamantul din Romania nu este cel mai eficient, in comparatie cu sistemele din strainatate. Astfel, fiind contienti ca o simpla aplicatie web, realizata in mai putin de jumatate de luna, nu va revolutiona tot sistemul de invatamant, am incercat sa imbunatatim predarea si invatarea unei materii: informarica. Aceasta materie reprezinta, din punctul nostru de vedere, temelia generatiilor urmatoare care vor trai intr-un viitor mult mai tehnologizat. Prin utilitatea aplicatiei, ce dorim a fi folosita in scolile romanesti, vrem sa starnim interesul elevilor pentru Informatica, cu scopul final de a avea in viitor, poate in urmatorii 5-10 ani tineri mult mai pregatiti in domeniul IT.</w:t>
+        <w:t>Opinia despre ideea de baza a proiectului si despre utilitate: suntem toti consitenti ca invatamantul din Romania nu este cel mai eficient, in comparatie cu sistemele din strainatate. Astfel, fiind constienti ca o aplicatie web nu va revolutiona tot sistemul de invatamant, am incercat sa imbunatatim predarea si invatarea unei materii: informatica. Aceasta materie reprezinta, din punctul meu de vedere, temelia generatiilor urmatoare care vor trai intr-un viitor mult mai tehnologizat. Prin utilitatea aplicatiei, ce se doresc a fi folosita in scolile romanesti, se starneste interesul elevilor pentru Informatica, cu scopul final de a avea in viitor, poate in urmatorii 5-10 ani, tineri mult mai pregatiti in domeniul IT.</w:t>
       </w:r>
     </w:p>
     <w:sectPr>
@@ -4714,6 +4448,152 @@
     </w:lvl>
   </w:abstractNum>
   <w:abstractNum w:abstractNumId="12">
+    <w:lvl w:ilvl="0">
+      <w:start w:val="1"/>
+      <w:numFmt w:val="bullet"/>
+      <w:lvlText w:val=""/>
+      <w:lvlJc w:val="left"/>
+      <w:pPr>
+        <w:tabs>
+          <w:tab w:val="num" w:pos="1080"/>
+        </w:tabs>
+        <w:ind w:left="1080" w:hanging="360"/>
+      </w:pPr>
+      <w:rPr>
+        <w:rFonts w:ascii="Symbol" w:hAnsi="Symbol" w:cs="Symbol" w:hint="default"/>
+        <w:rFonts w:cs="OpenSymbol"/>
+      </w:rPr>
+    </w:lvl>
+    <w:lvl w:ilvl="1">
+      <w:start w:val="1"/>
+      <w:numFmt w:val="bullet"/>
+      <w:lvlText w:val="◦"/>
+      <w:lvlJc w:val="left"/>
+      <w:pPr>
+        <w:tabs>
+          <w:tab w:val="num" w:pos="1440"/>
+        </w:tabs>
+        <w:ind w:left="1440" w:hanging="360"/>
+      </w:pPr>
+      <w:rPr>
+        <w:rFonts w:ascii="OpenSymbol" w:hAnsi="OpenSymbol" w:cs="OpenSymbol" w:hint="default"/>
+        <w:rFonts w:cs="OpenSymbol"/>
+      </w:rPr>
+    </w:lvl>
+    <w:lvl w:ilvl="2">
+      <w:start w:val="1"/>
+      <w:numFmt w:val="bullet"/>
+      <w:lvlText w:val="▪"/>
+      <w:lvlJc w:val="left"/>
+      <w:pPr>
+        <w:tabs>
+          <w:tab w:val="num" w:pos="1800"/>
+        </w:tabs>
+        <w:ind w:left="1800" w:hanging="360"/>
+      </w:pPr>
+      <w:rPr>
+        <w:rFonts w:ascii="OpenSymbol" w:hAnsi="OpenSymbol" w:cs="OpenSymbol" w:hint="default"/>
+        <w:rFonts w:cs="OpenSymbol"/>
+      </w:rPr>
+    </w:lvl>
+    <w:lvl w:ilvl="3">
+      <w:start w:val="1"/>
+      <w:numFmt w:val="bullet"/>
+      <w:lvlText w:val=""/>
+      <w:lvlJc w:val="left"/>
+      <w:pPr>
+        <w:tabs>
+          <w:tab w:val="num" w:pos="2160"/>
+        </w:tabs>
+        <w:ind w:left="2160" w:hanging="360"/>
+      </w:pPr>
+      <w:rPr>
+        <w:rFonts w:ascii="Symbol" w:hAnsi="Symbol" w:cs="Symbol" w:hint="default"/>
+        <w:rFonts w:cs="OpenSymbol"/>
+      </w:rPr>
+    </w:lvl>
+    <w:lvl w:ilvl="4">
+      <w:start w:val="1"/>
+      <w:numFmt w:val="bullet"/>
+      <w:lvlText w:val="◦"/>
+      <w:lvlJc w:val="left"/>
+      <w:pPr>
+        <w:tabs>
+          <w:tab w:val="num" w:pos="2520"/>
+        </w:tabs>
+        <w:ind w:left="2520" w:hanging="360"/>
+      </w:pPr>
+      <w:rPr>
+        <w:rFonts w:ascii="OpenSymbol" w:hAnsi="OpenSymbol" w:cs="OpenSymbol" w:hint="default"/>
+        <w:rFonts w:cs="OpenSymbol"/>
+      </w:rPr>
+    </w:lvl>
+    <w:lvl w:ilvl="5">
+      <w:start w:val="1"/>
+      <w:numFmt w:val="bullet"/>
+      <w:lvlText w:val="▪"/>
+      <w:lvlJc w:val="left"/>
+      <w:pPr>
+        <w:tabs>
+          <w:tab w:val="num" w:pos="2880"/>
+        </w:tabs>
+        <w:ind w:left="2880" w:hanging="360"/>
+      </w:pPr>
+      <w:rPr>
+        <w:rFonts w:ascii="OpenSymbol" w:hAnsi="OpenSymbol" w:cs="OpenSymbol" w:hint="default"/>
+        <w:rFonts w:cs="OpenSymbol"/>
+      </w:rPr>
+    </w:lvl>
+    <w:lvl w:ilvl="6">
+      <w:start w:val="1"/>
+      <w:numFmt w:val="bullet"/>
+      <w:lvlText w:val=""/>
+      <w:lvlJc w:val="left"/>
+      <w:pPr>
+        <w:tabs>
+          <w:tab w:val="num" w:pos="3240"/>
+        </w:tabs>
+        <w:ind w:left="3240" w:hanging="360"/>
+      </w:pPr>
+      <w:rPr>
+        <w:rFonts w:ascii="Symbol" w:hAnsi="Symbol" w:cs="Symbol" w:hint="default"/>
+        <w:rFonts w:cs="OpenSymbol"/>
+      </w:rPr>
+    </w:lvl>
+    <w:lvl w:ilvl="7">
+      <w:start w:val="1"/>
+      <w:numFmt w:val="bullet"/>
+      <w:lvlText w:val="◦"/>
+      <w:lvlJc w:val="left"/>
+      <w:pPr>
+        <w:tabs>
+          <w:tab w:val="num" w:pos="3600"/>
+        </w:tabs>
+        <w:ind w:left="3600" w:hanging="360"/>
+      </w:pPr>
+      <w:rPr>
+        <w:rFonts w:ascii="OpenSymbol" w:hAnsi="OpenSymbol" w:cs="OpenSymbol" w:hint="default"/>
+        <w:rFonts w:cs="OpenSymbol"/>
+      </w:rPr>
+    </w:lvl>
+    <w:lvl w:ilvl="8">
+      <w:start w:val="1"/>
+      <w:numFmt w:val="bullet"/>
+      <w:lvlText w:val="▪"/>
+      <w:lvlJc w:val="left"/>
+      <w:pPr>
+        <w:tabs>
+          <w:tab w:val="num" w:pos="3960"/>
+        </w:tabs>
+        <w:ind w:left="3960" w:hanging="360"/>
+      </w:pPr>
+      <w:rPr>
+        <w:rFonts w:ascii="OpenSymbol" w:hAnsi="OpenSymbol" w:cs="OpenSymbol" w:hint="default"/>
+        <w:rFonts w:cs="OpenSymbol"/>
+      </w:rPr>
+    </w:lvl>
+  </w:abstractNum>
+  <w:abstractNum w:abstractNumId="13">
     <w:lvl w:ilvl="0">
       <w:start w:val="1"/>
       <w:numFmt w:val="none"/>
@@ -4868,6 +4748,9 @@
   <w:num w:numId="12">
     <w:abstractNumId w:val="12"/>
   </w:num>
+  <w:num w:numId="13">
+    <w:abstractNumId w:val="13"/>
+  </w:num>
 </w:numbering>
 </file>
 
@@ -6515,6 +6398,2217 @@
       <w:rFonts w:cs="OpenSymbol"/>
     </w:rPr>
   </w:style>
+  <w:style w:type="character" w:styleId="ListLabel372">
+    <w:name w:val="ListLabel 372"/>
+    <w:qFormat/>
+    <w:rPr>
+      <w:rFonts w:cs="Symbol"/>
+      <w:sz w:val="16"/>
+    </w:rPr>
+  </w:style>
+  <w:style w:type="character" w:styleId="ListLabel373">
+    <w:name w:val="ListLabel 373"/>
+    <w:qFormat/>
+    <w:rPr>
+      <w:rFonts w:cs="OpenSymbol"/>
+    </w:rPr>
+  </w:style>
+  <w:style w:type="character" w:styleId="ListLabel374">
+    <w:name w:val="ListLabel 374"/>
+    <w:qFormat/>
+    <w:rPr>
+      <w:rFonts w:cs="OpenSymbol"/>
+    </w:rPr>
+  </w:style>
+  <w:style w:type="character" w:styleId="ListLabel375">
+    <w:name w:val="ListLabel 375"/>
+    <w:qFormat/>
+    <w:rPr>
+      <w:rFonts w:cs="OpenSymbol"/>
+    </w:rPr>
+  </w:style>
+  <w:style w:type="character" w:styleId="ListLabel376">
+    <w:name w:val="ListLabel 376"/>
+    <w:qFormat/>
+    <w:rPr>
+      <w:rFonts w:cs="OpenSymbol"/>
+    </w:rPr>
+  </w:style>
+  <w:style w:type="character" w:styleId="ListLabel377">
+    <w:name w:val="ListLabel 377"/>
+    <w:qFormat/>
+    <w:rPr>
+      <w:rFonts w:cs="OpenSymbol"/>
+    </w:rPr>
+  </w:style>
+  <w:style w:type="character" w:styleId="ListLabel378">
+    <w:name w:val="ListLabel 378"/>
+    <w:qFormat/>
+    <w:rPr>
+      <w:rFonts w:cs="OpenSymbol"/>
+    </w:rPr>
+  </w:style>
+  <w:style w:type="character" w:styleId="ListLabel379">
+    <w:name w:val="ListLabel 379"/>
+    <w:qFormat/>
+    <w:rPr>
+      <w:rFonts w:cs="OpenSymbol"/>
+    </w:rPr>
+  </w:style>
+  <w:style w:type="character" w:styleId="ListLabel380">
+    <w:name w:val="ListLabel 380"/>
+    <w:qFormat/>
+    <w:rPr>
+      <w:rFonts w:cs="OpenSymbol"/>
+    </w:rPr>
+  </w:style>
+  <w:style w:type="character" w:styleId="ListLabel381">
+    <w:name w:val="ListLabel 381"/>
+    <w:qFormat/>
+    <w:rPr>
+      <w:rFonts w:ascii="Open Sans Light" w:hAnsi="Open Sans Light" w:cs="OpenSymbol"/>
+      <w:sz w:val="16"/>
+    </w:rPr>
+  </w:style>
+  <w:style w:type="character" w:styleId="ListLabel382">
+    <w:name w:val="ListLabel 382"/>
+    <w:qFormat/>
+    <w:rPr>
+      <w:rFonts w:cs="OpenSymbol"/>
+    </w:rPr>
+  </w:style>
+  <w:style w:type="character" w:styleId="ListLabel383">
+    <w:name w:val="ListLabel 383"/>
+    <w:qFormat/>
+    <w:rPr>
+      <w:rFonts w:cs="OpenSymbol"/>
+    </w:rPr>
+  </w:style>
+  <w:style w:type="character" w:styleId="ListLabel384">
+    <w:name w:val="ListLabel 384"/>
+    <w:qFormat/>
+    <w:rPr>
+      <w:rFonts w:cs="OpenSymbol"/>
+    </w:rPr>
+  </w:style>
+  <w:style w:type="character" w:styleId="ListLabel385">
+    <w:name w:val="ListLabel 385"/>
+    <w:qFormat/>
+    <w:rPr>
+      <w:rFonts w:cs="OpenSymbol"/>
+    </w:rPr>
+  </w:style>
+  <w:style w:type="character" w:styleId="ListLabel386">
+    <w:name w:val="ListLabel 386"/>
+    <w:qFormat/>
+    <w:rPr>
+      <w:rFonts w:cs="OpenSymbol"/>
+    </w:rPr>
+  </w:style>
+  <w:style w:type="character" w:styleId="ListLabel387">
+    <w:name w:val="ListLabel 387"/>
+    <w:qFormat/>
+    <w:rPr>
+      <w:rFonts w:cs="OpenSymbol"/>
+    </w:rPr>
+  </w:style>
+  <w:style w:type="character" w:styleId="ListLabel388">
+    <w:name w:val="ListLabel 388"/>
+    <w:qFormat/>
+    <w:rPr>
+      <w:rFonts w:cs="OpenSymbol"/>
+    </w:rPr>
+  </w:style>
+  <w:style w:type="character" w:styleId="ListLabel389">
+    <w:name w:val="ListLabel 389"/>
+    <w:qFormat/>
+    <w:rPr>
+      <w:rFonts w:cs="OpenSymbol"/>
+    </w:rPr>
+  </w:style>
+  <w:style w:type="character" w:styleId="ListLabel390">
+    <w:name w:val="ListLabel 390"/>
+    <w:qFormat/>
+    <w:rPr>
+      <w:rFonts w:cs="OpenSymbol"/>
+    </w:rPr>
+  </w:style>
+  <w:style w:type="character" w:styleId="ListLabel391">
+    <w:name w:val="ListLabel 391"/>
+    <w:qFormat/>
+    <w:rPr>
+      <w:rFonts w:cs="OpenSymbol"/>
+    </w:rPr>
+  </w:style>
+  <w:style w:type="character" w:styleId="ListLabel392">
+    <w:name w:val="ListLabel 392"/>
+    <w:qFormat/>
+    <w:rPr>
+      <w:rFonts w:cs="OpenSymbol"/>
+    </w:rPr>
+  </w:style>
+  <w:style w:type="character" w:styleId="ListLabel393">
+    <w:name w:val="ListLabel 393"/>
+    <w:qFormat/>
+    <w:rPr>
+      <w:rFonts w:cs="OpenSymbol"/>
+    </w:rPr>
+  </w:style>
+  <w:style w:type="character" w:styleId="ListLabel394">
+    <w:name w:val="ListLabel 394"/>
+    <w:qFormat/>
+    <w:rPr>
+      <w:rFonts w:cs="OpenSymbol"/>
+    </w:rPr>
+  </w:style>
+  <w:style w:type="character" w:styleId="ListLabel395">
+    <w:name w:val="ListLabel 395"/>
+    <w:qFormat/>
+    <w:rPr>
+      <w:rFonts w:cs="OpenSymbol"/>
+    </w:rPr>
+  </w:style>
+  <w:style w:type="character" w:styleId="ListLabel396">
+    <w:name w:val="ListLabel 396"/>
+    <w:qFormat/>
+    <w:rPr>
+      <w:rFonts w:cs="OpenSymbol"/>
+    </w:rPr>
+  </w:style>
+  <w:style w:type="character" w:styleId="ListLabel397">
+    <w:name w:val="ListLabel 397"/>
+    <w:qFormat/>
+    <w:rPr>
+      <w:rFonts w:cs="OpenSymbol"/>
+    </w:rPr>
+  </w:style>
+  <w:style w:type="character" w:styleId="ListLabel398">
+    <w:name w:val="ListLabel 398"/>
+    <w:qFormat/>
+    <w:rPr>
+      <w:rFonts w:cs="OpenSymbol"/>
+    </w:rPr>
+  </w:style>
+  <w:style w:type="character" w:styleId="ListLabel399">
+    <w:name w:val="ListLabel 399"/>
+    <w:qFormat/>
+    <w:rPr>
+      <w:rFonts w:cs="OpenSymbol"/>
+    </w:rPr>
+  </w:style>
+  <w:style w:type="character" w:styleId="ListLabel400">
+    <w:name w:val="ListLabel 400"/>
+    <w:qFormat/>
+    <w:rPr>
+      <w:rFonts w:cs="OpenSymbol"/>
+    </w:rPr>
+  </w:style>
+  <w:style w:type="character" w:styleId="ListLabel401">
+    <w:name w:val="ListLabel 401"/>
+    <w:qFormat/>
+    <w:rPr>
+      <w:rFonts w:cs="OpenSymbol"/>
+    </w:rPr>
+  </w:style>
+  <w:style w:type="character" w:styleId="ListLabel402">
+    <w:name w:val="ListLabel 402"/>
+    <w:qFormat/>
+    <w:rPr>
+      <w:rFonts w:cs="OpenSymbol"/>
+    </w:rPr>
+  </w:style>
+  <w:style w:type="character" w:styleId="ListLabel403">
+    <w:name w:val="ListLabel 403"/>
+    <w:qFormat/>
+    <w:rPr>
+      <w:rFonts w:cs="OpenSymbol"/>
+    </w:rPr>
+  </w:style>
+  <w:style w:type="character" w:styleId="ListLabel404">
+    <w:name w:val="ListLabel 404"/>
+    <w:qFormat/>
+    <w:rPr>
+      <w:rFonts w:cs="OpenSymbol"/>
+    </w:rPr>
+  </w:style>
+  <w:style w:type="character" w:styleId="ListLabel405">
+    <w:name w:val="ListLabel 405"/>
+    <w:qFormat/>
+    <w:rPr>
+      <w:rFonts w:cs="OpenSymbol"/>
+    </w:rPr>
+  </w:style>
+  <w:style w:type="character" w:styleId="ListLabel406">
+    <w:name w:val="ListLabel 406"/>
+    <w:qFormat/>
+    <w:rPr>
+      <w:rFonts w:cs="OpenSymbol"/>
+    </w:rPr>
+  </w:style>
+  <w:style w:type="character" w:styleId="ListLabel407">
+    <w:name w:val="ListLabel 407"/>
+    <w:qFormat/>
+    <w:rPr>
+      <w:rFonts w:cs="OpenSymbol"/>
+    </w:rPr>
+  </w:style>
+  <w:style w:type="character" w:styleId="ListLabel408">
+    <w:name w:val="ListLabel 408"/>
+    <w:qFormat/>
+    <w:rPr>
+      <w:rFonts w:cs="OpenSymbol"/>
+    </w:rPr>
+  </w:style>
+  <w:style w:type="character" w:styleId="ListLabel409">
+    <w:name w:val="ListLabel 409"/>
+    <w:qFormat/>
+    <w:rPr>
+      <w:rFonts w:cs="OpenSymbol"/>
+    </w:rPr>
+  </w:style>
+  <w:style w:type="character" w:styleId="ListLabel410">
+    <w:name w:val="ListLabel 410"/>
+    <w:qFormat/>
+    <w:rPr>
+      <w:rFonts w:cs="OpenSymbol"/>
+    </w:rPr>
+  </w:style>
+  <w:style w:type="character" w:styleId="ListLabel411">
+    <w:name w:val="ListLabel 411"/>
+    <w:qFormat/>
+    <w:rPr>
+      <w:rFonts w:cs="OpenSymbol"/>
+    </w:rPr>
+  </w:style>
+  <w:style w:type="character" w:styleId="ListLabel412">
+    <w:name w:val="ListLabel 412"/>
+    <w:qFormat/>
+    <w:rPr>
+      <w:rFonts w:cs="OpenSymbol"/>
+    </w:rPr>
+  </w:style>
+  <w:style w:type="character" w:styleId="ListLabel413">
+    <w:name w:val="ListLabel 413"/>
+    <w:qFormat/>
+    <w:rPr>
+      <w:rFonts w:cs="OpenSymbol"/>
+    </w:rPr>
+  </w:style>
+  <w:style w:type="character" w:styleId="ListLabel414">
+    <w:name w:val="ListLabel 414"/>
+    <w:qFormat/>
+    <w:rPr>
+      <w:rFonts w:cs="OpenSymbol"/>
+    </w:rPr>
+  </w:style>
+  <w:style w:type="character" w:styleId="ListLabel415">
+    <w:name w:val="ListLabel 415"/>
+    <w:qFormat/>
+    <w:rPr>
+      <w:rFonts w:cs="OpenSymbol"/>
+    </w:rPr>
+  </w:style>
+  <w:style w:type="character" w:styleId="ListLabel416">
+    <w:name w:val="ListLabel 416"/>
+    <w:qFormat/>
+    <w:rPr>
+      <w:rFonts w:cs="OpenSymbol"/>
+    </w:rPr>
+  </w:style>
+  <w:style w:type="character" w:styleId="ListLabel417">
+    <w:name w:val="ListLabel 417"/>
+    <w:qFormat/>
+    <w:rPr>
+      <w:rFonts w:cs="OpenSymbol"/>
+    </w:rPr>
+  </w:style>
+  <w:style w:type="character" w:styleId="ListLabel418">
+    <w:name w:val="ListLabel 418"/>
+    <w:qFormat/>
+    <w:rPr>
+      <w:rFonts w:cs="OpenSymbol"/>
+    </w:rPr>
+  </w:style>
+  <w:style w:type="character" w:styleId="ListLabel419">
+    <w:name w:val="ListLabel 419"/>
+    <w:qFormat/>
+    <w:rPr>
+      <w:rFonts w:cs="OpenSymbol"/>
+    </w:rPr>
+  </w:style>
+  <w:style w:type="character" w:styleId="ListLabel420">
+    <w:name w:val="ListLabel 420"/>
+    <w:qFormat/>
+    <w:rPr>
+      <w:rFonts w:cs="OpenSymbol"/>
+    </w:rPr>
+  </w:style>
+  <w:style w:type="character" w:styleId="ListLabel421">
+    <w:name w:val="ListLabel 421"/>
+    <w:qFormat/>
+    <w:rPr>
+      <w:rFonts w:cs="OpenSymbol"/>
+    </w:rPr>
+  </w:style>
+  <w:style w:type="character" w:styleId="ListLabel422">
+    <w:name w:val="ListLabel 422"/>
+    <w:qFormat/>
+    <w:rPr>
+      <w:rFonts w:cs="OpenSymbol"/>
+    </w:rPr>
+  </w:style>
+  <w:style w:type="character" w:styleId="ListLabel423">
+    <w:name w:val="ListLabel 423"/>
+    <w:qFormat/>
+    <w:rPr>
+      <w:rFonts w:cs="OpenSymbol"/>
+    </w:rPr>
+  </w:style>
+  <w:style w:type="character" w:styleId="ListLabel424">
+    <w:name w:val="ListLabel 424"/>
+    <w:qFormat/>
+    <w:rPr>
+      <w:rFonts w:cs="OpenSymbol"/>
+    </w:rPr>
+  </w:style>
+  <w:style w:type="character" w:styleId="ListLabel425">
+    <w:name w:val="ListLabel 425"/>
+    <w:qFormat/>
+    <w:rPr>
+      <w:rFonts w:cs="OpenSymbol"/>
+    </w:rPr>
+  </w:style>
+  <w:style w:type="character" w:styleId="ListLabel426">
+    <w:name w:val="ListLabel 426"/>
+    <w:qFormat/>
+    <w:rPr>
+      <w:rFonts w:cs="OpenSymbol"/>
+    </w:rPr>
+  </w:style>
+  <w:style w:type="character" w:styleId="ListLabel427">
+    <w:name w:val="ListLabel 427"/>
+    <w:qFormat/>
+    <w:rPr>
+      <w:rFonts w:cs="OpenSymbol"/>
+    </w:rPr>
+  </w:style>
+  <w:style w:type="character" w:styleId="ListLabel428">
+    <w:name w:val="ListLabel 428"/>
+    <w:qFormat/>
+    <w:rPr>
+      <w:rFonts w:cs="OpenSymbol"/>
+    </w:rPr>
+  </w:style>
+  <w:style w:type="character" w:styleId="ListLabel429">
+    <w:name w:val="ListLabel 429"/>
+    <w:qFormat/>
+    <w:rPr>
+      <w:rFonts w:cs="OpenSymbol"/>
+    </w:rPr>
+  </w:style>
+  <w:style w:type="character" w:styleId="ListLabel430">
+    <w:name w:val="ListLabel 430"/>
+    <w:qFormat/>
+    <w:rPr>
+      <w:rFonts w:cs="OpenSymbol"/>
+    </w:rPr>
+  </w:style>
+  <w:style w:type="character" w:styleId="ListLabel431">
+    <w:name w:val="ListLabel 431"/>
+    <w:qFormat/>
+    <w:rPr>
+      <w:rFonts w:cs="OpenSymbol"/>
+    </w:rPr>
+  </w:style>
+  <w:style w:type="character" w:styleId="ListLabel432">
+    <w:name w:val="ListLabel 432"/>
+    <w:qFormat/>
+    <w:rPr>
+      <w:rFonts w:cs="OpenSymbol"/>
+    </w:rPr>
+  </w:style>
+  <w:style w:type="character" w:styleId="ListLabel433">
+    <w:name w:val="ListLabel 433"/>
+    <w:qFormat/>
+    <w:rPr>
+      <w:rFonts w:cs="OpenSymbol"/>
+    </w:rPr>
+  </w:style>
+  <w:style w:type="character" w:styleId="ListLabel434">
+    <w:name w:val="ListLabel 434"/>
+    <w:qFormat/>
+    <w:rPr>
+      <w:rFonts w:cs="OpenSymbol"/>
+    </w:rPr>
+  </w:style>
+  <w:style w:type="character" w:styleId="ListLabel435">
+    <w:name w:val="ListLabel 435"/>
+    <w:qFormat/>
+    <w:rPr>
+      <w:rFonts w:cs="OpenSymbol"/>
+    </w:rPr>
+  </w:style>
+  <w:style w:type="character" w:styleId="ListLabel436">
+    <w:name w:val="ListLabel 436"/>
+    <w:qFormat/>
+    <w:rPr>
+      <w:rFonts w:cs="OpenSymbol"/>
+    </w:rPr>
+  </w:style>
+  <w:style w:type="character" w:styleId="ListLabel437">
+    <w:name w:val="ListLabel 437"/>
+    <w:qFormat/>
+    <w:rPr>
+      <w:rFonts w:cs="OpenSymbol"/>
+    </w:rPr>
+  </w:style>
+  <w:style w:type="character" w:styleId="ListLabel438">
+    <w:name w:val="ListLabel 438"/>
+    <w:qFormat/>
+    <w:rPr>
+      <w:rFonts w:cs="OpenSymbol"/>
+    </w:rPr>
+  </w:style>
+  <w:style w:type="character" w:styleId="ListLabel439">
+    <w:name w:val="ListLabel 439"/>
+    <w:qFormat/>
+    <w:rPr>
+      <w:rFonts w:cs="OpenSymbol"/>
+    </w:rPr>
+  </w:style>
+  <w:style w:type="character" w:styleId="ListLabel440">
+    <w:name w:val="ListLabel 440"/>
+    <w:qFormat/>
+    <w:rPr>
+      <w:rFonts w:cs="OpenSymbol"/>
+    </w:rPr>
+  </w:style>
+  <w:style w:type="character" w:styleId="ListLabel441">
+    <w:name w:val="ListLabel 441"/>
+    <w:qFormat/>
+    <w:rPr>
+      <w:rFonts w:cs="OpenSymbol"/>
+    </w:rPr>
+  </w:style>
+  <w:style w:type="character" w:styleId="ListLabel442">
+    <w:name w:val="ListLabel 442"/>
+    <w:qFormat/>
+    <w:rPr>
+      <w:rFonts w:cs="OpenSymbol"/>
+    </w:rPr>
+  </w:style>
+  <w:style w:type="character" w:styleId="ListLabel443">
+    <w:name w:val="ListLabel 443"/>
+    <w:qFormat/>
+    <w:rPr>
+      <w:rFonts w:cs="OpenSymbol"/>
+    </w:rPr>
+  </w:style>
+  <w:style w:type="character" w:styleId="ListLabel444">
+    <w:name w:val="ListLabel 444"/>
+    <w:qFormat/>
+    <w:rPr>
+      <w:rFonts w:cs="OpenSymbol"/>
+    </w:rPr>
+  </w:style>
+  <w:style w:type="character" w:styleId="ListLabel445">
+    <w:name w:val="ListLabel 445"/>
+    <w:qFormat/>
+    <w:rPr>
+      <w:rFonts w:cs="OpenSymbol"/>
+    </w:rPr>
+  </w:style>
+  <w:style w:type="character" w:styleId="ListLabel446">
+    <w:name w:val="ListLabel 446"/>
+    <w:qFormat/>
+    <w:rPr>
+      <w:rFonts w:cs="OpenSymbol"/>
+    </w:rPr>
+  </w:style>
+  <w:style w:type="character" w:styleId="ListLabel447">
+    <w:name w:val="ListLabel 447"/>
+    <w:qFormat/>
+    <w:rPr>
+      <w:rFonts w:cs="OpenSymbol"/>
+    </w:rPr>
+  </w:style>
+  <w:style w:type="character" w:styleId="ListLabel448">
+    <w:name w:val="ListLabel 448"/>
+    <w:qFormat/>
+    <w:rPr>
+      <w:rFonts w:cs="OpenSymbol"/>
+    </w:rPr>
+  </w:style>
+  <w:style w:type="character" w:styleId="ListLabel449">
+    <w:name w:val="ListLabel 449"/>
+    <w:qFormat/>
+    <w:rPr>
+      <w:rFonts w:cs="OpenSymbol"/>
+    </w:rPr>
+  </w:style>
+  <w:style w:type="character" w:styleId="ListLabel450">
+    <w:name w:val="ListLabel 450"/>
+    <w:qFormat/>
+    <w:rPr>
+      <w:rFonts w:cs="OpenSymbol"/>
+    </w:rPr>
+  </w:style>
+  <w:style w:type="character" w:styleId="ListLabel451">
+    <w:name w:val="ListLabel 451"/>
+    <w:qFormat/>
+    <w:rPr>
+      <w:rFonts w:cs="OpenSymbol"/>
+    </w:rPr>
+  </w:style>
+  <w:style w:type="character" w:styleId="ListLabel452">
+    <w:name w:val="ListLabel 452"/>
+    <w:qFormat/>
+    <w:rPr>
+      <w:rFonts w:cs="OpenSymbol"/>
+    </w:rPr>
+  </w:style>
+  <w:style w:type="character" w:styleId="ListLabel453">
+    <w:name w:val="ListLabel 453"/>
+    <w:qFormat/>
+    <w:rPr>
+      <w:rFonts w:cs="OpenSymbol"/>
+    </w:rPr>
+  </w:style>
+  <w:style w:type="character" w:styleId="ListLabel454">
+    <w:name w:val="ListLabel 454"/>
+    <w:qFormat/>
+    <w:rPr>
+      <w:rFonts w:cs="OpenSymbol"/>
+    </w:rPr>
+  </w:style>
+  <w:style w:type="character" w:styleId="ListLabel455">
+    <w:name w:val="ListLabel 455"/>
+    <w:qFormat/>
+    <w:rPr>
+      <w:rFonts w:cs="OpenSymbol"/>
+    </w:rPr>
+  </w:style>
+  <w:style w:type="character" w:styleId="ListLabel456">
+    <w:name w:val="ListLabel 456"/>
+    <w:qFormat/>
+    <w:rPr>
+      <w:rFonts w:cs="OpenSymbol"/>
+    </w:rPr>
+  </w:style>
+  <w:style w:type="character" w:styleId="ListLabel457">
+    <w:name w:val="ListLabel 457"/>
+    <w:qFormat/>
+    <w:rPr>
+      <w:rFonts w:cs="OpenSymbol"/>
+    </w:rPr>
+  </w:style>
+  <w:style w:type="character" w:styleId="ListLabel458">
+    <w:name w:val="ListLabel 458"/>
+    <w:qFormat/>
+    <w:rPr>
+      <w:rFonts w:cs="OpenSymbol"/>
+    </w:rPr>
+  </w:style>
+  <w:style w:type="character" w:styleId="ListLabel459">
+    <w:name w:val="ListLabel 459"/>
+    <w:qFormat/>
+    <w:rPr>
+      <w:rFonts w:cs="OpenSymbol"/>
+    </w:rPr>
+  </w:style>
+  <w:style w:type="character" w:styleId="ListLabel460">
+    <w:name w:val="ListLabel 460"/>
+    <w:qFormat/>
+    <w:rPr>
+      <w:rFonts w:cs="OpenSymbol"/>
+    </w:rPr>
+  </w:style>
+  <w:style w:type="character" w:styleId="ListLabel461">
+    <w:name w:val="ListLabel 461"/>
+    <w:qFormat/>
+    <w:rPr>
+      <w:rFonts w:cs="OpenSymbol"/>
+    </w:rPr>
+  </w:style>
+  <w:style w:type="character" w:styleId="ListLabel462">
+    <w:name w:val="ListLabel 462"/>
+    <w:qFormat/>
+    <w:rPr>
+      <w:rFonts w:cs="OpenSymbol"/>
+    </w:rPr>
+  </w:style>
+  <w:style w:type="character" w:styleId="ListLabel463">
+    <w:name w:val="ListLabel 463"/>
+    <w:qFormat/>
+    <w:rPr>
+      <w:rFonts w:cs="OpenSymbol"/>
+    </w:rPr>
+  </w:style>
+  <w:style w:type="character" w:styleId="ListLabel464">
+    <w:name w:val="ListLabel 464"/>
+    <w:qFormat/>
+    <w:rPr>
+      <w:rFonts w:cs="OpenSymbol"/>
+    </w:rPr>
+  </w:style>
+  <w:style w:type="character" w:styleId="ListLabel465">
+    <w:name w:val="ListLabel 465"/>
+    <w:qFormat/>
+    <w:rPr>
+      <w:rFonts w:cs="OpenSymbol"/>
+    </w:rPr>
+  </w:style>
+  <w:style w:type="character" w:styleId="ListLabel466">
+    <w:name w:val="ListLabel 466"/>
+    <w:qFormat/>
+    <w:rPr>
+      <w:rFonts w:cs="OpenSymbol"/>
+    </w:rPr>
+  </w:style>
+  <w:style w:type="character" w:styleId="ListLabel467">
+    <w:name w:val="ListLabel 467"/>
+    <w:qFormat/>
+    <w:rPr>
+      <w:rFonts w:cs="OpenSymbol"/>
+    </w:rPr>
+  </w:style>
+  <w:style w:type="character" w:styleId="ListLabel468">
+    <w:name w:val="ListLabel 468"/>
+    <w:qFormat/>
+    <w:rPr>
+      <w:rFonts w:cs="OpenSymbol"/>
+    </w:rPr>
+  </w:style>
+  <w:style w:type="character" w:styleId="ListLabel469">
+    <w:name w:val="ListLabel 469"/>
+    <w:qFormat/>
+    <w:rPr>
+      <w:rFonts w:cs="OpenSymbol"/>
+    </w:rPr>
+  </w:style>
+  <w:style w:type="character" w:styleId="ListLabel470">
+    <w:name w:val="ListLabel 470"/>
+    <w:qFormat/>
+    <w:rPr>
+      <w:rFonts w:cs="OpenSymbol"/>
+    </w:rPr>
+  </w:style>
+  <w:style w:type="character" w:styleId="ListLabel471">
+    <w:name w:val="ListLabel 471"/>
+    <w:qFormat/>
+    <w:rPr>
+      <w:rFonts w:cs="Symbol"/>
+      <w:sz w:val="16"/>
+    </w:rPr>
+  </w:style>
+  <w:style w:type="character" w:styleId="ListLabel472">
+    <w:name w:val="ListLabel 472"/>
+    <w:qFormat/>
+    <w:rPr>
+      <w:rFonts w:cs="OpenSymbol"/>
+    </w:rPr>
+  </w:style>
+  <w:style w:type="character" w:styleId="ListLabel473">
+    <w:name w:val="ListLabel 473"/>
+    <w:qFormat/>
+    <w:rPr>
+      <w:rFonts w:cs="OpenSymbol"/>
+    </w:rPr>
+  </w:style>
+  <w:style w:type="character" w:styleId="ListLabel474">
+    <w:name w:val="ListLabel 474"/>
+    <w:qFormat/>
+    <w:rPr>
+      <w:rFonts w:cs="OpenSymbol"/>
+    </w:rPr>
+  </w:style>
+  <w:style w:type="character" w:styleId="ListLabel475">
+    <w:name w:val="ListLabel 475"/>
+    <w:qFormat/>
+    <w:rPr>
+      <w:rFonts w:cs="OpenSymbol"/>
+    </w:rPr>
+  </w:style>
+  <w:style w:type="character" w:styleId="ListLabel476">
+    <w:name w:val="ListLabel 476"/>
+    <w:qFormat/>
+    <w:rPr>
+      <w:rFonts w:cs="OpenSymbol"/>
+    </w:rPr>
+  </w:style>
+  <w:style w:type="character" w:styleId="ListLabel477">
+    <w:name w:val="ListLabel 477"/>
+    <w:qFormat/>
+    <w:rPr>
+      <w:rFonts w:cs="OpenSymbol"/>
+    </w:rPr>
+  </w:style>
+  <w:style w:type="character" w:styleId="ListLabel478">
+    <w:name w:val="ListLabel 478"/>
+    <w:qFormat/>
+    <w:rPr>
+      <w:rFonts w:cs="OpenSymbol"/>
+    </w:rPr>
+  </w:style>
+  <w:style w:type="character" w:styleId="ListLabel479">
+    <w:name w:val="ListLabel 479"/>
+    <w:qFormat/>
+    <w:rPr>
+      <w:rFonts w:cs="OpenSymbol"/>
+    </w:rPr>
+  </w:style>
+  <w:style w:type="character" w:styleId="ListLabel480">
+    <w:name w:val="ListLabel 480"/>
+    <w:qFormat/>
+    <w:rPr>
+      <w:rFonts w:ascii="Open Sans Light" w:hAnsi="Open Sans Light" w:cs="OpenSymbol"/>
+      <w:sz w:val="16"/>
+    </w:rPr>
+  </w:style>
+  <w:style w:type="character" w:styleId="ListLabel481">
+    <w:name w:val="ListLabel 481"/>
+    <w:qFormat/>
+    <w:rPr>
+      <w:rFonts w:cs="OpenSymbol"/>
+    </w:rPr>
+  </w:style>
+  <w:style w:type="character" w:styleId="ListLabel482">
+    <w:name w:val="ListLabel 482"/>
+    <w:qFormat/>
+    <w:rPr>
+      <w:rFonts w:cs="OpenSymbol"/>
+    </w:rPr>
+  </w:style>
+  <w:style w:type="character" w:styleId="ListLabel483">
+    <w:name w:val="ListLabel 483"/>
+    <w:qFormat/>
+    <w:rPr>
+      <w:rFonts w:cs="OpenSymbol"/>
+    </w:rPr>
+  </w:style>
+  <w:style w:type="character" w:styleId="ListLabel484">
+    <w:name w:val="ListLabel 484"/>
+    <w:qFormat/>
+    <w:rPr>
+      <w:rFonts w:cs="OpenSymbol"/>
+    </w:rPr>
+  </w:style>
+  <w:style w:type="character" w:styleId="ListLabel485">
+    <w:name w:val="ListLabel 485"/>
+    <w:qFormat/>
+    <w:rPr>
+      <w:rFonts w:cs="OpenSymbol"/>
+    </w:rPr>
+  </w:style>
+  <w:style w:type="character" w:styleId="ListLabel486">
+    <w:name w:val="ListLabel 486"/>
+    <w:qFormat/>
+    <w:rPr>
+      <w:rFonts w:cs="OpenSymbol"/>
+    </w:rPr>
+  </w:style>
+  <w:style w:type="character" w:styleId="ListLabel487">
+    <w:name w:val="ListLabel 487"/>
+    <w:qFormat/>
+    <w:rPr>
+      <w:rFonts w:cs="OpenSymbol"/>
+    </w:rPr>
+  </w:style>
+  <w:style w:type="character" w:styleId="ListLabel488">
+    <w:name w:val="ListLabel 488"/>
+    <w:qFormat/>
+    <w:rPr>
+      <w:rFonts w:cs="OpenSymbol"/>
+    </w:rPr>
+  </w:style>
+  <w:style w:type="character" w:styleId="ListLabel489">
+    <w:name w:val="ListLabel 489"/>
+    <w:qFormat/>
+    <w:rPr>
+      <w:rFonts w:cs="OpenSymbol"/>
+    </w:rPr>
+  </w:style>
+  <w:style w:type="character" w:styleId="ListLabel490">
+    <w:name w:val="ListLabel 490"/>
+    <w:qFormat/>
+    <w:rPr>
+      <w:rFonts w:cs="OpenSymbol"/>
+    </w:rPr>
+  </w:style>
+  <w:style w:type="character" w:styleId="ListLabel491">
+    <w:name w:val="ListLabel 491"/>
+    <w:qFormat/>
+    <w:rPr>
+      <w:rFonts w:cs="OpenSymbol"/>
+    </w:rPr>
+  </w:style>
+  <w:style w:type="character" w:styleId="ListLabel492">
+    <w:name w:val="ListLabel 492"/>
+    <w:qFormat/>
+    <w:rPr>
+      <w:rFonts w:cs="OpenSymbol"/>
+    </w:rPr>
+  </w:style>
+  <w:style w:type="character" w:styleId="ListLabel493">
+    <w:name w:val="ListLabel 493"/>
+    <w:qFormat/>
+    <w:rPr>
+      <w:rFonts w:cs="OpenSymbol"/>
+    </w:rPr>
+  </w:style>
+  <w:style w:type="character" w:styleId="ListLabel494">
+    <w:name w:val="ListLabel 494"/>
+    <w:qFormat/>
+    <w:rPr>
+      <w:rFonts w:cs="OpenSymbol"/>
+    </w:rPr>
+  </w:style>
+  <w:style w:type="character" w:styleId="ListLabel495">
+    <w:name w:val="ListLabel 495"/>
+    <w:qFormat/>
+    <w:rPr>
+      <w:rFonts w:cs="OpenSymbol"/>
+    </w:rPr>
+  </w:style>
+  <w:style w:type="character" w:styleId="ListLabel496">
+    <w:name w:val="ListLabel 496"/>
+    <w:qFormat/>
+    <w:rPr>
+      <w:rFonts w:cs="OpenSymbol"/>
+    </w:rPr>
+  </w:style>
+  <w:style w:type="character" w:styleId="ListLabel497">
+    <w:name w:val="ListLabel 497"/>
+    <w:qFormat/>
+    <w:rPr>
+      <w:rFonts w:cs="OpenSymbol"/>
+    </w:rPr>
+  </w:style>
+  <w:style w:type="character" w:styleId="ListLabel498">
+    <w:name w:val="ListLabel 498"/>
+    <w:qFormat/>
+    <w:rPr>
+      <w:rFonts w:cs="OpenSymbol"/>
+    </w:rPr>
+  </w:style>
+  <w:style w:type="character" w:styleId="ListLabel499">
+    <w:name w:val="ListLabel 499"/>
+    <w:qFormat/>
+    <w:rPr>
+      <w:rFonts w:cs="OpenSymbol"/>
+    </w:rPr>
+  </w:style>
+  <w:style w:type="character" w:styleId="ListLabel500">
+    <w:name w:val="ListLabel 500"/>
+    <w:qFormat/>
+    <w:rPr>
+      <w:rFonts w:cs="OpenSymbol"/>
+    </w:rPr>
+  </w:style>
+  <w:style w:type="character" w:styleId="ListLabel501">
+    <w:name w:val="ListLabel 501"/>
+    <w:qFormat/>
+    <w:rPr>
+      <w:rFonts w:cs="OpenSymbol"/>
+    </w:rPr>
+  </w:style>
+  <w:style w:type="character" w:styleId="ListLabel502">
+    <w:name w:val="ListLabel 502"/>
+    <w:qFormat/>
+    <w:rPr>
+      <w:rFonts w:cs="OpenSymbol"/>
+    </w:rPr>
+  </w:style>
+  <w:style w:type="character" w:styleId="ListLabel503">
+    <w:name w:val="ListLabel 503"/>
+    <w:qFormat/>
+    <w:rPr>
+      <w:rFonts w:cs="OpenSymbol"/>
+    </w:rPr>
+  </w:style>
+  <w:style w:type="character" w:styleId="ListLabel504">
+    <w:name w:val="ListLabel 504"/>
+    <w:qFormat/>
+    <w:rPr>
+      <w:rFonts w:cs="OpenSymbol"/>
+    </w:rPr>
+  </w:style>
+  <w:style w:type="character" w:styleId="ListLabel505">
+    <w:name w:val="ListLabel 505"/>
+    <w:qFormat/>
+    <w:rPr>
+      <w:rFonts w:cs="OpenSymbol"/>
+    </w:rPr>
+  </w:style>
+  <w:style w:type="character" w:styleId="ListLabel506">
+    <w:name w:val="ListLabel 506"/>
+    <w:qFormat/>
+    <w:rPr>
+      <w:rFonts w:cs="OpenSymbol"/>
+    </w:rPr>
+  </w:style>
+  <w:style w:type="character" w:styleId="ListLabel507">
+    <w:name w:val="ListLabel 507"/>
+    <w:qFormat/>
+    <w:rPr>
+      <w:rFonts w:cs="OpenSymbol"/>
+    </w:rPr>
+  </w:style>
+  <w:style w:type="character" w:styleId="ListLabel508">
+    <w:name w:val="ListLabel 508"/>
+    <w:qFormat/>
+    <w:rPr>
+      <w:rFonts w:cs="OpenSymbol"/>
+    </w:rPr>
+  </w:style>
+  <w:style w:type="character" w:styleId="ListLabel509">
+    <w:name w:val="ListLabel 509"/>
+    <w:qFormat/>
+    <w:rPr>
+      <w:rFonts w:cs="OpenSymbol"/>
+    </w:rPr>
+  </w:style>
+  <w:style w:type="character" w:styleId="ListLabel510">
+    <w:name w:val="ListLabel 510"/>
+    <w:qFormat/>
+    <w:rPr>
+      <w:rFonts w:cs="OpenSymbol"/>
+    </w:rPr>
+  </w:style>
+  <w:style w:type="character" w:styleId="ListLabel511">
+    <w:name w:val="ListLabel 511"/>
+    <w:qFormat/>
+    <w:rPr>
+      <w:rFonts w:cs="OpenSymbol"/>
+    </w:rPr>
+  </w:style>
+  <w:style w:type="character" w:styleId="ListLabel512">
+    <w:name w:val="ListLabel 512"/>
+    <w:qFormat/>
+    <w:rPr>
+      <w:rFonts w:cs="OpenSymbol"/>
+    </w:rPr>
+  </w:style>
+  <w:style w:type="character" w:styleId="ListLabel513">
+    <w:name w:val="ListLabel 513"/>
+    <w:qFormat/>
+    <w:rPr>
+      <w:rFonts w:cs="OpenSymbol"/>
+    </w:rPr>
+  </w:style>
+  <w:style w:type="character" w:styleId="ListLabel514">
+    <w:name w:val="ListLabel 514"/>
+    <w:qFormat/>
+    <w:rPr>
+      <w:rFonts w:cs="OpenSymbol"/>
+    </w:rPr>
+  </w:style>
+  <w:style w:type="character" w:styleId="ListLabel515">
+    <w:name w:val="ListLabel 515"/>
+    <w:qFormat/>
+    <w:rPr>
+      <w:rFonts w:cs="OpenSymbol"/>
+    </w:rPr>
+  </w:style>
+  <w:style w:type="character" w:styleId="ListLabel516">
+    <w:name w:val="ListLabel 516"/>
+    <w:qFormat/>
+    <w:rPr>
+      <w:rFonts w:cs="OpenSymbol"/>
+    </w:rPr>
+  </w:style>
+  <w:style w:type="character" w:styleId="ListLabel517">
+    <w:name w:val="ListLabel 517"/>
+    <w:qFormat/>
+    <w:rPr>
+      <w:rFonts w:cs="OpenSymbol"/>
+    </w:rPr>
+  </w:style>
+  <w:style w:type="character" w:styleId="ListLabel518">
+    <w:name w:val="ListLabel 518"/>
+    <w:qFormat/>
+    <w:rPr>
+      <w:rFonts w:cs="OpenSymbol"/>
+    </w:rPr>
+  </w:style>
+  <w:style w:type="character" w:styleId="ListLabel519">
+    <w:name w:val="ListLabel 519"/>
+    <w:qFormat/>
+    <w:rPr>
+      <w:rFonts w:cs="OpenSymbol"/>
+    </w:rPr>
+  </w:style>
+  <w:style w:type="character" w:styleId="ListLabel520">
+    <w:name w:val="ListLabel 520"/>
+    <w:qFormat/>
+    <w:rPr>
+      <w:rFonts w:cs="OpenSymbol"/>
+    </w:rPr>
+  </w:style>
+  <w:style w:type="character" w:styleId="ListLabel521">
+    <w:name w:val="ListLabel 521"/>
+    <w:qFormat/>
+    <w:rPr>
+      <w:rFonts w:cs="OpenSymbol"/>
+    </w:rPr>
+  </w:style>
+  <w:style w:type="character" w:styleId="ListLabel522">
+    <w:name w:val="ListLabel 522"/>
+    <w:qFormat/>
+    <w:rPr>
+      <w:rFonts w:cs="OpenSymbol"/>
+    </w:rPr>
+  </w:style>
+  <w:style w:type="character" w:styleId="ListLabel523">
+    <w:name w:val="ListLabel 523"/>
+    <w:qFormat/>
+    <w:rPr>
+      <w:rFonts w:cs="OpenSymbol"/>
+    </w:rPr>
+  </w:style>
+  <w:style w:type="character" w:styleId="ListLabel524">
+    <w:name w:val="ListLabel 524"/>
+    <w:qFormat/>
+    <w:rPr>
+      <w:rFonts w:cs="OpenSymbol"/>
+    </w:rPr>
+  </w:style>
+  <w:style w:type="character" w:styleId="ListLabel525">
+    <w:name w:val="ListLabel 525"/>
+    <w:qFormat/>
+    <w:rPr>
+      <w:rFonts w:cs="OpenSymbol"/>
+    </w:rPr>
+  </w:style>
+  <w:style w:type="character" w:styleId="ListLabel526">
+    <w:name w:val="ListLabel 526"/>
+    <w:qFormat/>
+    <w:rPr>
+      <w:rFonts w:cs="OpenSymbol"/>
+    </w:rPr>
+  </w:style>
+  <w:style w:type="character" w:styleId="ListLabel527">
+    <w:name w:val="ListLabel 527"/>
+    <w:qFormat/>
+    <w:rPr>
+      <w:rFonts w:cs="OpenSymbol"/>
+    </w:rPr>
+  </w:style>
+  <w:style w:type="character" w:styleId="ListLabel528">
+    <w:name w:val="ListLabel 528"/>
+    <w:qFormat/>
+    <w:rPr>
+      <w:rFonts w:cs="OpenSymbol"/>
+    </w:rPr>
+  </w:style>
+  <w:style w:type="character" w:styleId="ListLabel529">
+    <w:name w:val="ListLabel 529"/>
+    <w:qFormat/>
+    <w:rPr>
+      <w:rFonts w:cs="OpenSymbol"/>
+    </w:rPr>
+  </w:style>
+  <w:style w:type="character" w:styleId="ListLabel530">
+    <w:name w:val="ListLabel 530"/>
+    <w:qFormat/>
+    <w:rPr>
+      <w:rFonts w:cs="OpenSymbol"/>
+    </w:rPr>
+  </w:style>
+  <w:style w:type="character" w:styleId="ListLabel531">
+    <w:name w:val="ListLabel 531"/>
+    <w:qFormat/>
+    <w:rPr>
+      <w:rFonts w:cs="OpenSymbol"/>
+    </w:rPr>
+  </w:style>
+  <w:style w:type="character" w:styleId="ListLabel532">
+    <w:name w:val="ListLabel 532"/>
+    <w:qFormat/>
+    <w:rPr>
+      <w:rFonts w:cs="OpenSymbol"/>
+    </w:rPr>
+  </w:style>
+  <w:style w:type="character" w:styleId="ListLabel533">
+    <w:name w:val="ListLabel 533"/>
+    <w:qFormat/>
+    <w:rPr>
+      <w:rFonts w:cs="OpenSymbol"/>
+    </w:rPr>
+  </w:style>
+  <w:style w:type="character" w:styleId="ListLabel534">
+    <w:name w:val="ListLabel 534"/>
+    <w:qFormat/>
+    <w:rPr>
+      <w:rFonts w:cs="OpenSymbol"/>
+    </w:rPr>
+  </w:style>
+  <w:style w:type="character" w:styleId="ListLabel535">
+    <w:name w:val="ListLabel 535"/>
+    <w:qFormat/>
+    <w:rPr>
+      <w:rFonts w:cs="OpenSymbol"/>
+    </w:rPr>
+  </w:style>
+  <w:style w:type="character" w:styleId="ListLabel536">
+    <w:name w:val="ListLabel 536"/>
+    <w:qFormat/>
+    <w:rPr>
+      <w:rFonts w:cs="OpenSymbol"/>
+    </w:rPr>
+  </w:style>
+  <w:style w:type="character" w:styleId="ListLabel537">
+    <w:name w:val="ListLabel 537"/>
+    <w:qFormat/>
+    <w:rPr>
+      <w:rFonts w:cs="OpenSymbol"/>
+    </w:rPr>
+  </w:style>
+  <w:style w:type="character" w:styleId="ListLabel538">
+    <w:name w:val="ListLabel 538"/>
+    <w:qFormat/>
+    <w:rPr>
+      <w:rFonts w:cs="OpenSymbol"/>
+    </w:rPr>
+  </w:style>
+  <w:style w:type="character" w:styleId="ListLabel539">
+    <w:name w:val="ListLabel 539"/>
+    <w:qFormat/>
+    <w:rPr>
+      <w:rFonts w:cs="OpenSymbol"/>
+    </w:rPr>
+  </w:style>
+  <w:style w:type="character" w:styleId="ListLabel540">
+    <w:name w:val="ListLabel 540"/>
+    <w:qFormat/>
+    <w:rPr>
+      <w:rFonts w:cs="OpenSymbol"/>
+    </w:rPr>
+  </w:style>
+  <w:style w:type="character" w:styleId="ListLabel541">
+    <w:name w:val="ListLabel 541"/>
+    <w:qFormat/>
+    <w:rPr>
+      <w:rFonts w:cs="OpenSymbol"/>
+    </w:rPr>
+  </w:style>
+  <w:style w:type="character" w:styleId="ListLabel542">
+    <w:name w:val="ListLabel 542"/>
+    <w:qFormat/>
+    <w:rPr>
+      <w:rFonts w:cs="OpenSymbol"/>
+    </w:rPr>
+  </w:style>
+  <w:style w:type="character" w:styleId="ListLabel543">
+    <w:name w:val="ListLabel 543"/>
+    <w:qFormat/>
+    <w:rPr>
+      <w:rFonts w:cs="OpenSymbol"/>
+    </w:rPr>
+  </w:style>
+  <w:style w:type="character" w:styleId="ListLabel544">
+    <w:name w:val="ListLabel 544"/>
+    <w:qFormat/>
+    <w:rPr>
+      <w:rFonts w:cs="OpenSymbol"/>
+    </w:rPr>
+  </w:style>
+  <w:style w:type="character" w:styleId="ListLabel545">
+    <w:name w:val="ListLabel 545"/>
+    <w:qFormat/>
+    <w:rPr>
+      <w:rFonts w:cs="OpenSymbol"/>
+    </w:rPr>
+  </w:style>
+  <w:style w:type="character" w:styleId="ListLabel546">
+    <w:name w:val="ListLabel 546"/>
+    <w:qFormat/>
+    <w:rPr>
+      <w:rFonts w:cs="OpenSymbol"/>
+    </w:rPr>
+  </w:style>
+  <w:style w:type="character" w:styleId="ListLabel547">
+    <w:name w:val="ListLabel 547"/>
+    <w:qFormat/>
+    <w:rPr>
+      <w:rFonts w:cs="OpenSymbol"/>
+    </w:rPr>
+  </w:style>
+  <w:style w:type="character" w:styleId="ListLabel548">
+    <w:name w:val="ListLabel 548"/>
+    <w:qFormat/>
+    <w:rPr>
+      <w:rFonts w:cs="OpenSymbol"/>
+    </w:rPr>
+  </w:style>
+  <w:style w:type="character" w:styleId="ListLabel549">
+    <w:name w:val="ListLabel 549"/>
+    <w:qFormat/>
+    <w:rPr>
+      <w:rFonts w:cs="OpenSymbol"/>
+    </w:rPr>
+  </w:style>
+  <w:style w:type="character" w:styleId="ListLabel550">
+    <w:name w:val="ListLabel 550"/>
+    <w:qFormat/>
+    <w:rPr>
+      <w:rFonts w:cs="OpenSymbol"/>
+    </w:rPr>
+  </w:style>
+  <w:style w:type="character" w:styleId="ListLabel551">
+    <w:name w:val="ListLabel 551"/>
+    <w:qFormat/>
+    <w:rPr>
+      <w:rFonts w:cs="OpenSymbol"/>
+    </w:rPr>
+  </w:style>
+  <w:style w:type="character" w:styleId="ListLabel552">
+    <w:name w:val="ListLabel 552"/>
+    <w:qFormat/>
+    <w:rPr>
+      <w:rFonts w:cs="OpenSymbol"/>
+    </w:rPr>
+  </w:style>
+  <w:style w:type="character" w:styleId="ListLabel553">
+    <w:name w:val="ListLabel 553"/>
+    <w:qFormat/>
+    <w:rPr>
+      <w:rFonts w:cs="OpenSymbol"/>
+    </w:rPr>
+  </w:style>
+  <w:style w:type="character" w:styleId="ListLabel554">
+    <w:name w:val="ListLabel 554"/>
+    <w:qFormat/>
+    <w:rPr>
+      <w:rFonts w:cs="OpenSymbol"/>
+    </w:rPr>
+  </w:style>
+  <w:style w:type="character" w:styleId="ListLabel555">
+    <w:name w:val="ListLabel 555"/>
+    <w:qFormat/>
+    <w:rPr>
+      <w:rFonts w:cs="OpenSymbol"/>
+    </w:rPr>
+  </w:style>
+  <w:style w:type="character" w:styleId="ListLabel556">
+    <w:name w:val="ListLabel 556"/>
+    <w:qFormat/>
+    <w:rPr>
+      <w:rFonts w:cs="OpenSymbol"/>
+    </w:rPr>
+  </w:style>
+  <w:style w:type="character" w:styleId="ListLabel557">
+    <w:name w:val="ListLabel 557"/>
+    <w:qFormat/>
+    <w:rPr>
+      <w:rFonts w:cs="OpenSymbol"/>
+    </w:rPr>
+  </w:style>
+  <w:style w:type="character" w:styleId="ListLabel558">
+    <w:name w:val="ListLabel 558"/>
+    <w:qFormat/>
+    <w:rPr>
+      <w:rFonts w:cs="OpenSymbol"/>
+    </w:rPr>
+  </w:style>
+  <w:style w:type="character" w:styleId="ListLabel559">
+    <w:name w:val="ListLabel 559"/>
+    <w:qFormat/>
+    <w:rPr>
+      <w:rFonts w:cs="OpenSymbol"/>
+    </w:rPr>
+  </w:style>
+  <w:style w:type="character" w:styleId="ListLabel560">
+    <w:name w:val="ListLabel 560"/>
+    <w:qFormat/>
+    <w:rPr>
+      <w:rFonts w:cs="OpenSymbol"/>
+    </w:rPr>
+  </w:style>
+  <w:style w:type="character" w:styleId="ListLabel561">
+    <w:name w:val="ListLabel 561"/>
+    <w:qFormat/>
+    <w:rPr>
+      <w:rFonts w:cs="OpenSymbol"/>
+    </w:rPr>
+  </w:style>
+  <w:style w:type="character" w:styleId="ListLabel562">
+    <w:name w:val="ListLabel 562"/>
+    <w:qFormat/>
+    <w:rPr>
+      <w:rFonts w:cs="OpenSymbol"/>
+    </w:rPr>
+  </w:style>
+  <w:style w:type="character" w:styleId="ListLabel563">
+    <w:name w:val="ListLabel 563"/>
+    <w:qFormat/>
+    <w:rPr>
+      <w:rFonts w:cs="OpenSymbol"/>
+    </w:rPr>
+  </w:style>
+  <w:style w:type="character" w:styleId="ListLabel564">
+    <w:name w:val="ListLabel 564"/>
+    <w:qFormat/>
+    <w:rPr>
+      <w:rFonts w:cs="OpenSymbol"/>
+    </w:rPr>
+  </w:style>
+  <w:style w:type="character" w:styleId="ListLabel565">
+    <w:name w:val="ListLabel 565"/>
+    <w:qFormat/>
+    <w:rPr>
+      <w:rFonts w:cs="OpenSymbol"/>
+    </w:rPr>
+  </w:style>
+  <w:style w:type="character" w:styleId="ListLabel566">
+    <w:name w:val="ListLabel 566"/>
+    <w:qFormat/>
+    <w:rPr>
+      <w:rFonts w:cs="OpenSymbol"/>
+    </w:rPr>
+  </w:style>
+  <w:style w:type="character" w:styleId="ListLabel567">
+    <w:name w:val="ListLabel 567"/>
+    <w:qFormat/>
+    <w:rPr>
+      <w:rFonts w:cs="OpenSymbol"/>
+    </w:rPr>
+  </w:style>
+  <w:style w:type="character" w:styleId="ListLabel568">
+    <w:name w:val="ListLabel 568"/>
+    <w:qFormat/>
+    <w:rPr>
+      <w:rFonts w:cs="OpenSymbol"/>
+    </w:rPr>
+  </w:style>
+  <w:style w:type="character" w:styleId="ListLabel569">
+    <w:name w:val="ListLabel 569"/>
+    <w:qFormat/>
+    <w:rPr>
+      <w:rFonts w:cs="OpenSymbol"/>
+    </w:rPr>
+  </w:style>
+  <w:style w:type="character" w:styleId="ListLabel570">
+    <w:name w:val="ListLabel 570"/>
+    <w:qFormat/>
+    <w:rPr>
+      <w:rFonts w:cs="OpenSymbol"/>
+    </w:rPr>
+  </w:style>
+  <w:style w:type="character" w:styleId="ListLabel571">
+    <w:name w:val="ListLabel 571"/>
+    <w:qFormat/>
+    <w:rPr>
+      <w:rFonts w:cs="OpenSymbol"/>
+    </w:rPr>
+  </w:style>
+  <w:style w:type="character" w:styleId="ListLabel572">
+    <w:name w:val="ListLabel 572"/>
+    <w:qFormat/>
+    <w:rPr>
+      <w:rFonts w:cs="OpenSymbol"/>
+    </w:rPr>
+  </w:style>
+  <w:style w:type="character" w:styleId="ListLabel573">
+    <w:name w:val="ListLabel 573"/>
+    <w:qFormat/>
+    <w:rPr>
+      <w:rFonts w:cs="OpenSymbol"/>
+    </w:rPr>
+  </w:style>
+  <w:style w:type="character" w:styleId="ListLabel574">
+    <w:name w:val="ListLabel 574"/>
+    <w:qFormat/>
+    <w:rPr>
+      <w:rFonts w:cs="OpenSymbol"/>
+    </w:rPr>
+  </w:style>
+  <w:style w:type="character" w:styleId="ListLabel575">
+    <w:name w:val="ListLabel 575"/>
+    <w:qFormat/>
+    <w:rPr>
+      <w:rFonts w:cs="OpenSymbol"/>
+    </w:rPr>
+  </w:style>
+  <w:style w:type="character" w:styleId="ListLabel576">
+    <w:name w:val="ListLabel 576"/>
+    <w:qFormat/>
+    <w:rPr>
+      <w:rFonts w:cs="OpenSymbol"/>
+    </w:rPr>
+  </w:style>
+  <w:style w:type="character" w:styleId="ListLabel577">
+    <w:name w:val="ListLabel 577"/>
+    <w:qFormat/>
+    <w:rPr>
+      <w:rFonts w:cs="OpenSymbol"/>
+    </w:rPr>
+  </w:style>
+  <w:style w:type="character" w:styleId="ListLabel578">
+    <w:name w:val="ListLabel 578"/>
+    <w:qFormat/>
+    <w:rPr>
+      <w:rFonts w:cs="OpenSymbol"/>
+    </w:rPr>
+  </w:style>
+  <w:style w:type="character" w:styleId="ListLabel579">
+    <w:name w:val="ListLabel 579"/>
+    <w:qFormat/>
+    <w:rPr>
+      <w:rFonts w:cs="Symbol"/>
+      <w:sz w:val="16"/>
+    </w:rPr>
+  </w:style>
+  <w:style w:type="character" w:styleId="ListLabel580">
+    <w:name w:val="ListLabel 580"/>
+    <w:qFormat/>
+    <w:rPr>
+      <w:rFonts w:cs="OpenSymbol"/>
+    </w:rPr>
+  </w:style>
+  <w:style w:type="character" w:styleId="ListLabel581">
+    <w:name w:val="ListLabel 581"/>
+    <w:qFormat/>
+    <w:rPr>
+      <w:rFonts w:cs="OpenSymbol"/>
+    </w:rPr>
+  </w:style>
+  <w:style w:type="character" w:styleId="ListLabel582">
+    <w:name w:val="ListLabel 582"/>
+    <w:qFormat/>
+    <w:rPr>
+      <w:rFonts w:cs="OpenSymbol"/>
+    </w:rPr>
+  </w:style>
+  <w:style w:type="character" w:styleId="ListLabel583">
+    <w:name w:val="ListLabel 583"/>
+    <w:qFormat/>
+    <w:rPr>
+      <w:rFonts w:cs="OpenSymbol"/>
+    </w:rPr>
+  </w:style>
+  <w:style w:type="character" w:styleId="ListLabel584">
+    <w:name w:val="ListLabel 584"/>
+    <w:qFormat/>
+    <w:rPr>
+      <w:rFonts w:cs="OpenSymbol"/>
+    </w:rPr>
+  </w:style>
+  <w:style w:type="character" w:styleId="ListLabel585">
+    <w:name w:val="ListLabel 585"/>
+    <w:qFormat/>
+    <w:rPr>
+      <w:rFonts w:cs="OpenSymbol"/>
+    </w:rPr>
+  </w:style>
+  <w:style w:type="character" w:styleId="ListLabel586">
+    <w:name w:val="ListLabel 586"/>
+    <w:qFormat/>
+    <w:rPr>
+      <w:rFonts w:cs="OpenSymbol"/>
+    </w:rPr>
+  </w:style>
+  <w:style w:type="character" w:styleId="ListLabel587">
+    <w:name w:val="ListLabel 587"/>
+    <w:qFormat/>
+    <w:rPr>
+      <w:rFonts w:cs="OpenSymbol"/>
+    </w:rPr>
+  </w:style>
+  <w:style w:type="character" w:styleId="ListLabel588">
+    <w:name w:val="ListLabel 588"/>
+    <w:qFormat/>
+    <w:rPr>
+      <w:rFonts w:ascii="Open Sans Light" w:hAnsi="Open Sans Light" w:cs="OpenSymbol"/>
+      <w:sz w:val="16"/>
+    </w:rPr>
+  </w:style>
+  <w:style w:type="character" w:styleId="ListLabel589">
+    <w:name w:val="ListLabel 589"/>
+    <w:qFormat/>
+    <w:rPr>
+      <w:rFonts w:cs="OpenSymbol"/>
+    </w:rPr>
+  </w:style>
+  <w:style w:type="character" w:styleId="ListLabel590">
+    <w:name w:val="ListLabel 590"/>
+    <w:qFormat/>
+    <w:rPr>
+      <w:rFonts w:cs="OpenSymbol"/>
+    </w:rPr>
+  </w:style>
+  <w:style w:type="character" w:styleId="ListLabel591">
+    <w:name w:val="ListLabel 591"/>
+    <w:qFormat/>
+    <w:rPr>
+      <w:rFonts w:cs="OpenSymbol"/>
+    </w:rPr>
+  </w:style>
+  <w:style w:type="character" w:styleId="ListLabel592">
+    <w:name w:val="ListLabel 592"/>
+    <w:qFormat/>
+    <w:rPr>
+      <w:rFonts w:cs="OpenSymbol"/>
+    </w:rPr>
+  </w:style>
+  <w:style w:type="character" w:styleId="ListLabel593">
+    <w:name w:val="ListLabel 593"/>
+    <w:qFormat/>
+    <w:rPr>
+      <w:rFonts w:cs="OpenSymbol"/>
+    </w:rPr>
+  </w:style>
+  <w:style w:type="character" w:styleId="ListLabel594">
+    <w:name w:val="ListLabel 594"/>
+    <w:qFormat/>
+    <w:rPr>
+      <w:rFonts w:cs="OpenSymbol"/>
+    </w:rPr>
+  </w:style>
+  <w:style w:type="character" w:styleId="ListLabel595">
+    <w:name w:val="ListLabel 595"/>
+    <w:qFormat/>
+    <w:rPr>
+      <w:rFonts w:cs="OpenSymbol"/>
+    </w:rPr>
+  </w:style>
+  <w:style w:type="character" w:styleId="ListLabel596">
+    <w:name w:val="ListLabel 596"/>
+    <w:qFormat/>
+    <w:rPr>
+      <w:rFonts w:cs="OpenSymbol"/>
+    </w:rPr>
+  </w:style>
+  <w:style w:type="character" w:styleId="ListLabel597">
+    <w:name w:val="ListLabel 597"/>
+    <w:qFormat/>
+    <w:rPr>
+      <w:rFonts w:cs="OpenSymbol"/>
+    </w:rPr>
+  </w:style>
+  <w:style w:type="character" w:styleId="ListLabel598">
+    <w:name w:val="ListLabel 598"/>
+    <w:qFormat/>
+    <w:rPr>
+      <w:rFonts w:cs="OpenSymbol"/>
+    </w:rPr>
+  </w:style>
+  <w:style w:type="character" w:styleId="ListLabel599">
+    <w:name w:val="ListLabel 599"/>
+    <w:qFormat/>
+    <w:rPr>
+      <w:rFonts w:cs="OpenSymbol"/>
+    </w:rPr>
+  </w:style>
+  <w:style w:type="character" w:styleId="ListLabel600">
+    <w:name w:val="ListLabel 600"/>
+    <w:qFormat/>
+    <w:rPr>
+      <w:rFonts w:cs="OpenSymbol"/>
+    </w:rPr>
+  </w:style>
+  <w:style w:type="character" w:styleId="ListLabel601">
+    <w:name w:val="ListLabel 601"/>
+    <w:qFormat/>
+    <w:rPr>
+      <w:rFonts w:cs="OpenSymbol"/>
+    </w:rPr>
+  </w:style>
+  <w:style w:type="character" w:styleId="ListLabel602">
+    <w:name w:val="ListLabel 602"/>
+    <w:qFormat/>
+    <w:rPr>
+      <w:rFonts w:cs="OpenSymbol"/>
+    </w:rPr>
+  </w:style>
+  <w:style w:type="character" w:styleId="ListLabel603">
+    <w:name w:val="ListLabel 603"/>
+    <w:qFormat/>
+    <w:rPr>
+      <w:rFonts w:cs="OpenSymbol"/>
+    </w:rPr>
+  </w:style>
+  <w:style w:type="character" w:styleId="ListLabel604">
+    <w:name w:val="ListLabel 604"/>
+    <w:qFormat/>
+    <w:rPr>
+      <w:rFonts w:cs="OpenSymbol"/>
+    </w:rPr>
+  </w:style>
+  <w:style w:type="character" w:styleId="ListLabel605">
+    <w:name w:val="ListLabel 605"/>
+    <w:qFormat/>
+    <w:rPr>
+      <w:rFonts w:cs="OpenSymbol"/>
+    </w:rPr>
+  </w:style>
+  <w:style w:type="character" w:styleId="ListLabel606">
+    <w:name w:val="ListLabel 606"/>
+    <w:qFormat/>
+    <w:rPr>
+      <w:rFonts w:cs="OpenSymbol"/>
+    </w:rPr>
+  </w:style>
+  <w:style w:type="character" w:styleId="ListLabel607">
+    <w:name w:val="ListLabel 607"/>
+    <w:qFormat/>
+    <w:rPr>
+      <w:rFonts w:cs="OpenSymbol"/>
+    </w:rPr>
+  </w:style>
+  <w:style w:type="character" w:styleId="ListLabel608">
+    <w:name w:val="ListLabel 608"/>
+    <w:qFormat/>
+    <w:rPr>
+      <w:rFonts w:cs="OpenSymbol"/>
+    </w:rPr>
+  </w:style>
+  <w:style w:type="character" w:styleId="ListLabel609">
+    <w:name w:val="ListLabel 609"/>
+    <w:qFormat/>
+    <w:rPr>
+      <w:rFonts w:cs="OpenSymbol"/>
+    </w:rPr>
+  </w:style>
+  <w:style w:type="character" w:styleId="ListLabel610">
+    <w:name w:val="ListLabel 610"/>
+    <w:qFormat/>
+    <w:rPr>
+      <w:rFonts w:cs="OpenSymbol"/>
+    </w:rPr>
+  </w:style>
+  <w:style w:type="character" w:styleId="ListLabel611">
+    <w:name w:val="ListLabel 611"/>
+    <w:qFormat/>
+    <w:rPr>
+      <w:rFonts w:cs="OpenSymbol"/>
+    </w:rPr>
+  </w:style>
+  <w:style w:type="character" w:styleId="ListLabel612">
+    <w:name w:val="ListLabel 612"/>
+    <w:qFormat/>
+    <w:rPr>
+      <w:rFonts w:cs="OpenSymbol"/>
+    </w:rPr>
+  </w:style>
+  <w:style w:type="character" w:styleId="ListLabel613">
+    <w:name w:val="ListLabel 613"/>
+    <w:qFormat/>
+    <w:rPr>
+      <w:rFonts w:cs="OpenSymbol"/>
+    </w:rPr>
+  </w:style>
+  <w:style w:type="character" w:styleId="ListLabel614">
+    <w:name w:val="ListLabel 614"/>
+    <w:qFormat/>
+    <w:rPr>
+      <w:rFonts w:cs="OpenSymbol"/>
+    </w:rPr>
+  </w:style>
+  <w:style w:type="character" w:styleId="ListLabel615">
+    <w:name w:val="ListLabel 615"/>
+    <w:qFormat/>
+    <w:rPr>
+      <w:rFonts w:cs="OpenSymbol"/>
+    </w:rPr>
+  </w:style>
+  <w:style w:type="character" w:styleId="ListLabel616">
+    <w:name w:val="ListLabel 616"/>
+    <w:qFormat/>
+    <w:rPr>
+      <w:rFonts w:cs="OpenSymbol"/>
+    </w:rPr>
+  </w:style>
+  <w:style w:type="character" w:styleId="ListLabel617">
+    <w:name w:val="ListLabel 617"/>
+    <w:qFormat/>
+    <w:rPr>
+      <w:rFonts w:cs="OpenSymbol"/>
+    </w:rPr>
+  </w:style>
+  <w:style w:type="character" w:styleId="ListLabel618">
+    <w:name w:val="ListLabel 618"/>
+    <w:qFormat/>
+    <w:rPr>
+      <w:rFonts w:cs="OpenSymbol"/>
+    </w:rPr>
+  </w:style>
+  <w:style w:type="character" w:styleId="ListLabel619">
+    <w:name w:val="ListLabel 619"/>
+    <w:qFormat/>
+    <w:rPr>
+      <w:rFonts w:cs="OpenSymbol"/>
+    </w:rPr>
+  </w:style>
+  <w:style w:type="character" w:styleId="ListLabel620">
+    <w:name w:val="ListLabel 620"/>
+    <w:qFormat/>
+    <w:rPr>
+      <w:rFonts w:cs="OpenSymbol"/>
+    </w:rPr>
+  </w:style>
+  <w:style w:type="character" w:styleId="ListLabel621">
+    <w:name w:val="ListLabel 621"/>
+    <w:qFormat/>
+    <w:rPr>
+      <w:rFonts w:cs="OpenSymbol"/>
+    </w:rPr>
+  </w:style>
+  <w:style w:type="character" w:styleId="ListLabel622">
+    <w:name w:val="ListLabel 622"/>
+    <w:qFormat/>
+    <w:rPr>
+      <w:rFonts w:cs="OpenSymbol"/>
+    </w:rPr>
+  </w:style>
+  <w:style w:type="character" w:styleId="ListLabel623">
+    <w:name w:val="ListLabel 623"/>
+    <w:qFormat/>
+    <w:rPr>
+      <w:rFonts w:cs="OpenSymbol"/>
+    </w:rPr>
+  </w:style>
+  <w:style w:type="character" w:styleId="ListLabel624">
+    <w:name w:val="ListLabel 624"/>
+    <w:qFormat/>
+    <w:rPr>
+      <w:rFonts w:cs="OpenSymbol"/>
+    </w:rPr>
+  </w:style>
+  <w:style w:type="character" w:styleId="ListLabel625">
+    <w:name w:val="ListLabel 625"/>
+    <w:qFormat/>
+    <w:rPr>
+      <w:rFonts w:cs="OpenSymbol"/>
+    </w:rPr>
+  </w:style>
+  <w:style w:type="character" w:styleId="ListLabel626">
+    <w:name w:val="ListLabel 626"/>
+    <w:qFormat/>
+    <w:rPr>
+      <w:rFonts w:cs="OpenSymbol"/>
+    </w:rPr>
+  </w:style>
+  <w:style w:type="character" w:styleId="ListLabel627">
+    <w:name w:val="ListLabel 627"/>
+    <w:qFormat/>
+    <w:rPr>
+      <w:rFonts w:cs="OpenSymbol"/>
+    </w:rPr>
+  </w:style>
+  <w:style w:type="character" w:styleId="ListLabel628">
+    <w:name w:val="ListLabel 628"/>
+    <w:qFormat/>
+    <w:rPr>
+      <w:rFonts w:cs="OpenSymbol"/>
+    </w:rPr>
+  </w:style>
+  <w:style w:type="character" w:styleId="ListLabel629">
+    <w:name w:val="ListLabel 629"/>
+    <w:qFormat/>
+    <w:rPr>
+      <w:rFonts w:cs="OpenSymbol"/>
+    </w:rPr>
+  </w:style>
+  <w:style w:type="character" w:styleId="ListLabel630">
+    <w:name w:val="ListLabel 630"/>
+    <w:qFormat/>
+    <w:rPr>
+      <w:rFonts w:cs="OpenSymbol"/>
+    </w:rPr>
+  </w:style>
+  <w:style w:type="character" w:styleId="ListLabel631">
+    <w:name w:val="ListLabel 631"/>
+    <w:qFormat/>
+    <w:rPr>
+      <w:rFonts w:cs="OpenSymbol"/>
+    </w:rPr>
+  </w:style>
+  <w:style w:type="character" w:styleId="ListLabel632">
+    <w:name w:val="ListLabel 632"/>
+    <w:qFormat/>
+    <w:rPr>
+      <w:rFonts w:cs="OpenSymbol"/>
+    </w:rPr>
+  </w:style>
+  <w:style w:type="character" w:styleId="ListLabel633">
+    <w:name w:val="ListLabel 633"/>
+    <w:qFormat/>
+    <w:rPr>
+      <w:rFonts w:cs="OpenSymbol"/>
+    </w:rPr>
+  </w:style>
+  <w:style w:type="character" w:styleId="ListLabel634">
+    <w:name w:val="ListLabel 634"/>
+    <w:qFormat/>
+    <w:rPr>
+      <w:rFonts w:cs="OpenSymbol"/>
+    </w:rPr>
+  </w:style>
+  <w:style w:type="character" w:styleId="ListLabel635">
+    <w:name w:val="ListLabel 635"/>
+    <w:qFormat/>
+    <w:rPr>
+      <w:rFonts w:cs="OpenSymbol"/>
+    </w:rPr>
+  </w:style>
+  <w:style w:type="character" w:styleId="ListLabel636">
+    <w:name w:val="ListLabel 636"/>
+    <w:qFormat/>
+    <w:rPr>
+      <w:rFonts w:cs="OpenSymbol"/>
+    </w:rPr>
+  </w:style>
+  <w:style w:type="character" w:styleId="ListLabel637">
+    <w:name w:val="ListLabel 637"/>
+    <w:qFormat/>
+    <w:rPr>
+      <w:rFonts w:cs="OpenSymbol"/>
+    </w:rPr>
+  </w:style>
+  <w:style w:type="character" w:styleId="ListLabel638">
+    <w:name w:val="ListLabel 638"/>
+    <w:qFormat/>
+    <w:rPr>
+      <w:rFonts w:cs="OpenSymbol"/>
+    </w:rPr>
+  </w:style>
+  <w:style w:type="character" w:styleId="ListLabel639">
+    <w:name w:val="ListLabel 639"/>
+    <w:qFormat/>
+    <w:rPr>
+      <w:rFonts w:cs="OpenSymbol"/>
+    </w:rPr>
+  </w:style>
+  <w:style w:type="character" w:styleId="ListLabel640">
+    <w:name w:val="ListLabel 640"/>
+    <w:qFormat/>
+    <w:rPr>
+      <w:rFonts w:cs="OpenSymbol"/>
+    </w:rPr>
+  </w:style>
+  <w:style w:type="character" w:styleId="ListLabel641">
+    <w:name w:val="ListLabel 641"/>
+    <w:qFormat/>
+    <w:rPr>
+      <w:rFonts w:cs="OpenSymbol"/>
+    </w:rPr>
+  </w:style>
+  <w:style w:type="character" w:styleId="ListLabel642">
+    <w:name w:val="ListLabel 642"/>
+    <w:qFormat/>
+    <w:rPr>
+      <w:rFonts w:cs="OpenSymbol"/>
+    </w:rPr>
+  </w:style>
+  <w:style w:type="character" w:styleId="ListLabel643">
+    <w:name w:val="ListLabel 643"/>
+    <w:qFormat/>
+    <w:rPr>
+      <w:rFonts w:cs="OpenSymbol"/>
+    </w:rPr>
+  </w:style>
+  <w:style w:type="character" w:styleId="ListLabel644">
+    <w:name w:val="ListLabel 644"/>
+    <w:qFormat/>
+    <w:rPr>
+      <w:rFonts w:cs="OpenSymbol"/>
+    </w:rPr>
+  </w:style>
+  <w:style w:type="character" w:styleId="ListLabel645">
+    <w:name w:val="ListLabel 645"/>
+    <w:qFormat/>
+    <w:rPr>
+      <w:rFonts w:cs="OpenSymbol"/>
+    </w:rPr>
+  </w:style>
+  <w:style w:type="character" w:styleId="ListLabel646">
+    <w:name w:val="ListLabel 646"/>
+    <w:qFormat/>
+    <w:rPr>
+      <w:rFonts w:cs="OpenSymbol"/>
+    </w:rPr>
+  </w:style>
+  <w:style w:type="character" w:styleId="ListLabel647">
+    <w:name w:val="ListLabel 647"/>
+    <w:qFormat/>
+    <w:rPr>
+      <w:rFonts w:cs="OpenSymbol"/>
+    </w:rPr>
+  </w:style>
+  <w:style w:type="character" w:styleId="ListLabel648">
+    <w:name w:val="ListLabel 648"/>
+    <w:qFormat/>
+    <w:rPr>
+      <w:rFonts w:cs="OpenSymbol"/>
+    </w:rPr>
+  </w:style>
+  <w:style w:type="character" w:styleId="ListLabel649">
+    <w:name w:val="ListLabel 649"/>
+    <w:qFormat/>
+    <w:rPr>
+      <w:rFonts w:cs="OpenSymbol"/>
+    </w:rPr>
+  </w:style>
+  <w:style w:type="character" w:styleId="ListLabel650">
+    <w:name w:val="ListLabel 650"/>
+    <w:qFormat/>
+    <w:rPr>
+      <w:rFonts w:cs="OpenSymbol"/>
+    </w:rPr>
+  </w:style>
+  <w:style w:type="character" w:styleId="ListLabel651">
+    <w:name w:val="ListLabel 651"/>
+    <w:qFormat/>
+    <w:rPr>
+      <w:rFonts w:cs="OpenSymbol"/>
+    </w:rPr>
+  </w:style>
+  <w:style w:type="character" w:styleId="ListLabel652">
+    <w:name w:val="ListLabel 652"/>
+    <w:qFormat/>
+    <w:rPr>
+      <w:rFonts w:cs="OpenSymbol"/>
+    </w:rPr>
+  </w:style>
+  <w:style w:type="character" w:styleId="ListLabel653">
+    <w:name w:val="ListLabel 653"/>
+    <w:qFormat/>
+    <w:rPr>
+      <w:rFonts w:cs="OpenSymbol"/>
+    </w:rPr>
+  </w:style>
+  <w:style w:type="character" w:styleId="ListLabel654">
+    <w:name w:val="ListLabel 654"/>
+    <w:qFormat/>
+    <w:rPr>
+      <w:rFonts w:cs="OpenSymbol"/>
+    </w:rPr>
+  </w:style>
+  <w:style w:type="character" w:styleId="ListLabel655">
+    <w:name w:val="ListLabel 655"/>
+    <w:qFormat/>
+    <w:rPr>
+      <w:rFonts w:cs="OpenSymbol"/>
+    </w:rPr>
+  </w:style>
+  <w:style w:type="character" w:styleId="ListLabel656">
+    <w:name w:val="ListLabel 656"/>
+    <w:qFormat/>
+    <w:rPr>
+      <w:rFonts w:cs="OpenSymbol"/>
+    </w:rPr>
+  </w:style>
+  <w:style w:type="character" w:styleId="ListLabel657">
+    <w:name w:val="ListLabel 657"/>
+    <w:qFormat/>
+    <w:rPr>
+      <w:rFonts w:cs="OpenSymbol"/>
+    </w:rPr>
+  </w:style>
+  <w:style w:type="character" w:styleId="ListLabel658">
+    <w:name w:val="ListLabel 658"/>
+    <w:qFormat/>
+    <w:rPr>
+      <w:rFonts w:cs="OpenSymbol"/>
+    </w:rPr>
+  </w:style>
+  <w:style w:type="character" w:styleId="ListLabel659">
+    <w:name w:val="ListLabel 659"/>
+    <w:qFormat/>
+    <w:rPr>
+      <w:rFonts w:cs="OpenSymbol"/>
+    </w:rPr>
+  </w:style>
+  <w:style w:type="character" w:styleId="ListLabel660">
+    <w:name w:val="ListLabel 660"/>
+    <w:qFormat/>
+    <w:rPr>
+      <w:rFonts w:cs="OpenSymbol"/>
+    </w:rPr>
+  </w:style>
+  <w:style w:type="character" w:styleId="ListLabel661">
+    <w:name w:val="ListLabel 661"/>
+    <w:qFormat/>
+    <w:rPr>
+      <w:rFonts w:cs="OpenSymbol"/>
+    </w:rPr>
+  </w:style>
+  <w:style w:type="character" w:styleId="ListLabel662">
+    <w:name w:val="ListLabel 662"/>
+    <w:qFormat/>
+    <w:rPr>
+      <w:rFonts w:cs="OpenSymbol"/>
+    </w:rPr>
+  </w:style>
+  <w:style w:type="character" w:styleId="ListLabel663">
+    <w:name w:val="ListLabel 663"/>
+    <w:qFormat/>
+    <w:rPr>
+      <w:rFonts w:cs="OpenSymbol"/>
+    </w:rPr>
+  </w:style>
+  <w:style w:type="character" w:styleId="ListLabel664">
+    <w:name w:val="ListLabel 664"/>
+    <w:qFormat/>
+    <w:rPr>
+      <w:rFonts w:cs="OpenSymbol"/>
+    </w:rPr>
+  </w:style>
+  <w:style w:type="character" w:styleId="ListLabel665">
+    <w:name w:val="ListLabel 665"/>
+    <w:qFormat/>
+    <w:rPr>
+      <w:rFonts w:cs="OpenSymbol"/>
+    </w:rPr>
+  </w:style>
+  <w:style w:type="character" w:styleId="ListLabel666">
+    <w:name w:val="ListLabel 666"/>
+    <w:qFormat/>
+    <w:rPr>
+      <w:rFonts w:cs="OpenSymbol"/>
+    </w:rPr>
+  </w:style>
+  <w:style w:type="character" w:styleId="ListLabel667">
+    <w:name w:val="ListLabel 667"/>
+    <w:qFormat/>
+    <w:rPr>
+      <w:rFonts w:cs="OpenSymbol"/>
+    </w:rPr>
+  </w:style>
+  <w:style w:type="character" w:styleId="ListLabel668">
+    <w:name w:val="ListLabel 668"/>
+    <w:qFormat/>
+    <w:rPr>
+      <w:rFonts w:cs="OpenSymbol"/>
+    </w:rPr>
+  </w:style>
+  <w:style w:type="character" w:styleId="ListLabel669">
+    <w:name w:val="ListLabel 669"/>
+    <w:qFormat/>
+    <w:rPr>
+      <w:rFonts w:cs="OpenSymbol"/>
+    </w:rPr>
+  </w:style>
+  <w:style w:type="character" w:styleId="ListLabel670">
+    <w:name w:val="ListLabel 670"/>
+    <w:qFormat/>
+    <w:rPr>
+      <w:rFonts w:cs="OpenSymbol"/>
+    </w:rPr>
+  </w:style>
+  <w:style w:type="character" w:styleId="ListLabel671">
+    <w:name w:val="ListLabel 671"/>
+    <w:qFormat/>
+    <w:rPr>
+      <w:rFonts w:cs="OpenSymbol"/>
+    </w:rPr>
+  </w:style>
+  <w:style w:type="character" w:styleId="ListLabel672">
+    <w:name w:val="ListLabel 672"/>
+    <w:qFormat/>
+    <w:rPr>
+      <w:rFonts w:cs="OpenSymbol"/>
+    </w:rPr>
+  </w:style>
+  <w:style w:type="character" w:styleId="ListLabel673">
+    <w:name w:val="ListLabel 673"/>
+    <w:qFormat/>
+    <w:rPr>
+      <w:rFonts w:cs="OpenSymbol"/>
+    </w:rPr>
+  </w:style>
+  <w:style w:type="character" w:styleId="ListLabel674">
+    <w:name w:val="ListLabel 674"/>
+    <w:qFormat/>
+    <w:rPr>
+      <w:rFonts w:cs="OpenSymbol"/>
+    </w:rPr>
+  </w:style>
+  <w:style w:type="character" w:styleId="ListLabel675">
+    <w:name w:val="ListLabel 675"/>
+    <w:qFormat/>
+    <w:rPr>
+      <w:rFonts w:cs="OpenSymbol"/>
+    </w:rPr>
+  </w:style>
+  <w:style w:type="character" w:styleId="ListLabel676">
+    <w:name w:val="ListLabel 676"/>
+    <w:qFormat/>
+    <w:rPr>
+      <w:rFonts w:cs="OpenSymbol"/>
+    </w:rPr>
+  </w:style>
+  <w:style w:type="character" w:styleId="ListLabel677">
+    <w:name w:val="ListLabel 677"/>
+    <w:qFormat/>
+    <w:rPr>
+      <w:rFonts w:cs="OpenSymbol"/>
+    </w:rPr>
+  </w:style>
+  <w:style w:type="character" w:styleId="ListLabel678">
+    <w:name w:val="ListLabel 678"/>
+    <w:qFormat/>
+    <w:rPr>
+      <w:rFonts w:cs="OpenSymbol"/>
+    </w:rPr>
+  </w:style>
+  <w:style w:type="character" w:styleId="ListLabel679">
+    <w:name w:val="ListLabel 679"/>
+    <w:qFormat/>
+    <w:rPr>
+      <w:rFonts w:cs="OpenSymbol"/>
+    </w:rPr>
+  </w:style>
+  <w:style w:type="character" w:styleId="ListLabel680">
+    <w:name w:val="ListLabel 680"/>
+    <w:qFormat/>
+    <w:rPr>
+      <w:rFonts w:cs="OpenSymbol"/>
+    </w:rPr>
+  </w:style>
+  <w:style w:type="character" w:styleId="ListLabel681">
+    <w:name w:val="ListLabel 681"/>
+    <w:qFormat/>
+    <w:rPr>
+      <w:rFonts w:cs="OpenSymbol"/>
+    </w:rPr>
+  </w:style>
+  <w:style w:type="character" w:styleId="ListLabel682">
+    <w:name w:val="ListLabel 682"/>
+    <w:qFormat/>
+    <w:rPr>
+      <w:rFonts w:cs="OpenSymbol"/>
+    </w:rPr>
+  </w:style>
+  <w:style w:type="character" w:styleId="ListLabel683">
+    <w:name w:val="ListLabel 683"/>
+    <w:qFormat/>
+    <w:rPr>
+      <w:rFonts w:cs="OpenSymbol"/>
+    </w:rPr>
+  </w:style>
+  <w:style w:type="character" w:styleId="ListLabel684">
+    <w:name w:val="ListLabel 684"/>
+    <w:qFormat/>
+    <w:rPr>
+      <w:rFonts w:cs="OpenSymbol"/>
+    </w:rPr>
+  </w:style>
+  <w:style w:type="character" w:styleId="ListLabel685">
+    <w:name w:val="ListLabel 685"/>
+    <w:qFormat/>
+    <w:rPr>
+      <w:rFonts w:cs="OpenSymbol"/>
+    </w:rPr>
+  </w:style>
+  <w:style w:type="character" w:styleId="ListLabel686">
+    <w:name w:val="ListLabel 686"/>
+    <w:qFormat/>
+    <w:rPr>
+      <w:rFonts w:cs="OpenSymbol"/>
+    </w:rPr>
+  </w:style>
   <w:style w:type="paragraph" w:styleId="Heading">
     <w:name w:val="Heading"/>
     <w:basedOn w:val="Normal"/>

</xml_diff>